<commit_message>
Update Rapport de projet Web294-ACMY.docx
</commit_message>
<xml_diff>
--- a/doc/Rapport de projet Web294-ACMY.docx
+++ b/doc/Rapport de projet Web294-ACMY.docx
@@ -28,7 +28,7 @@
           <w:szCs w:val="22"/>
         </w:rPr>
         <w:drawing>
-          <wp:inline distT="0" distB="0" distL="0" distR="0">
+          <wp:inline distT="0" distB="0" distL="0" distR="0" wp14:anchorId="4E1B3ADA" wp14:editId="05ADAD11">
             <wp:extent cx="5762624" cy="3457575"/>
             <wp:effectExtent l="0" t="0" r="0" b="0"/>
             <wp:docPr id="3" name="Image 3"/>
@@ -95,19 +95,17 @@
       <w:r>
         <w:t xml:space="preserve"> </w:t>
       </w:r>
-      <w:proofErr w:type="gramStart"/>
       <w:r>
         <w:t xml:space="preserve">Yohan </w:t>
       </w:r>
       <w:r>
-        <w:t xml:space="preserve"> –</w:t>
-      </w:r>
-      <w:proofErr w:type="gramEnd"/>
-      <w:r>
-        <w:t xml:space="preserve"> </w:t>
-      </w:r>
-      <w:r>
-        <w:t xml:space="preserve"> CID2A</w:t>
+        <w:t xml:space="preserve">– </w:t>
+      </w:r>
+      <w:r>
+        <w:t>CID</w:t>
+      </w:r>
+      <w:r>
+        <w:t>2A</w:t>
       </w:r>
     </w:p>
     <w:p>
@@ -131,13 +129,8 @@
         <w:jc w:val="center"/>
       </w:pPr>
       <w:r>
-        <w:t xml:space="preserve">G. </w:t>
-      </w:r>
-      <w:proofErr w:type="spellStart"/>
-      <w:r>
-        <w:t>Charmier</w:t>
-      </w:r>
-      <w:proofErr w:type="spellEnd"/>
+        <w:t>G. Charmier</w:t>
+      </w:r>
     </w:p>
     <w:p>
       <w:pPr>
@@ -5109,6 +5102,13 @@
               <w:szCs w:val="16"/>
             </w:rPr>
             <w:t xml:space="preserve">Modifié par : </w:t>
+          </w:r>
+          <w:r>
+            <w:rPr>
+              <w:rFonts w:cs="Arial"/>
+              <w:szCs w:val="16"/>
+            </w:rPr>
+            <w:t>Amir Zeqiri</w:t>
           </w:r>
           <w:r>
             <w:fldChar w:fldCharType="begin"/>
@@ -5374,7 +5374,7 @@
               <w:noProof/>
               <w:szCs w:val="16"/>
             </w:rPr>
-            <w:t>00.00.0000 00:00</w:t>
+            <w:t>26.04.2024 14:03</w:t>
           </w:r>
           <w:r>
             <w:rPr>
@@ -5506,7 +5506,7 @@
               <w:noProof/>
             </w:rPr>
             <w:drawing>
-              <wp:inline distT="0" distB="0" distL="0" distR="0">
+              <wp:inline distT="0" distB="0" distL="0" distR="0" wp14:anchorId="551E051B" wp14:editId="7BB6B106">
                 <wp:extent cx="1046480" cy="315680"/>
                 <wp:effectExtent l="0" t="0" r="1270" b="8255"/>
                 <wp:docPr id="2" name="Image 2" descr="Logo_entete"/>
@@ -5586,7 +5586,7 @@
         <v:path o:extrusionok="f" gradientshapeok="t" o:connecttype="rect"/>
         <o:lock v:ext="edit" aspectratio="t"/>
       </v:shapetype>
-      <v:shape id="_x0000_i1036" type="#_x0000_t75" style="width:12pt;height:12pt" o:bullet="t">
+      <v:shape id="_x0000_i1031" type="#_x0000_t75" style="width:12pt;height:12pt" o:bullet="t">
         <v:imagedata r:id="rId1" o:title="BD10263_"/>
       </v:shape>
     </w:pict>
@@ -10517,6 +10517,19 @@
 </file>
 
 <file path=customXml/item1.xml><?xml version="1.0" encoding="utf-8"?>
+<?mso-contentType ?>
+<FormTemplates xmlns="http://schemas.microsoft.com/sharepoint/v3/contenttype/forms">
+  <Display>DocumentLibraryForm</Display>
+  <Edit>DocumentLibraryForm</Edit>
+  <New>DocumentLibraryForm</New>
+</FormTemplates>
+</file>
+
+<file path=customXml/item2.xml><?xml version="1.0" encoding="utf-8"?>
+<b:Sources xmlns:b="http://schemas.openxmlformats.org/officeDocument/2006/bibliography" xmlns="http://schemas.openxmlformats.org/officeDocument/2006/bibliography" SelectedStyle="\APA.XSL" StyleName="APA"/>
+</file>
+
+<file path=customXml/item3.xml><?xml version="1.0" encoding="utf-8"?>
 <p:properties xmlns:p="http://schemas.microsoft.com/office/2006/metadata/properties" xmlns:xsi="http://www.w3.org/2001/XMLSchema-instance" xmlns:pc="http://schemas.microsoft.com/office/infopath/2007/PartnerControls">
   <documentManagement>
     <lcf76f155ced4ddcb4097134ff3c332f xmlns="bf2f2df3-a963-4452-b0e7-67dabc627c35">
@@ -10525,19 +10538,6 @@
     <TaxCatchAll xmlns="f7d9f5a6-831d-4621-8c77-cbcaf993e406" xsi:nil="true"/>
   </documentManagement>
 </p:properties>
-</file>
-
-<file path=customXml/item2.xml><?xml version="1.0" encoding="utf-8"?>
-<b:Sources xmlns:b="http://schemas.openxmlformats.org/officeDocument/2006/bibliography" xmlns="http://schemas.openxmlformats.org/officeDocument/2006/bibliography" SelectedStyle="\APA.XSL" StyleName="APA"/>
-</file>
-
-<file path=customXml/item3.xml><?xml version="1.0" encoding="utf-8"?>
-<?mso-contentType ?>
-<FormTemplates xmlns="http://schemas.microsoft.com/sharepoint/v3/contenttype/forms">
-  <Display>DocumentLibraryForm</Display>
-  <Edit>DocumentLibraryForm</Edit>
-  <New>DocumentLibraryForm</New>
-</FormTemplates>
 </file>
 
 <file path=customXml/item4.xml><?xml version="1.0" encoding="utf-8"?>
@@ -10770,12 +10770,9 @@
 </file>
 
 <file path=customXml/itemProps1.xml><?xml version="1.0" encoding="utf-8"?>
-<ds:datastoreItem xmlns:ds="http://schemas.openxmlformats.org/officeDocument/2006/customXml" ds:itemID="{4181FC95-92B5-446F-AE57-E4A44C8C450C}">
+<ds:datastoreItem xmlns:ds="http://schemas.openxmlformats.org/officeDocument/2006/customXml" ds:itemID="{DF8E7934-3F3A-4F32-A7D4-1B248DBE707D}">
   <ds:schemaRefs>
-    <ds:schemaRef ds:uri="http://schemas.microsoft.com/office/2006/metadata/properties"/>
-    <ds:schemaRef ds:uri="http://schemas.microsoft.com/office/infopath/2007/PartnerControls"/>
-    <ds:schemaRef ds:uri="bf2f2df3-a963-4452-b0e7-67dabc627c35"/>
-    <ds:schemaRef ds:uri="f7d9f5a6-831d-4621-8c77-cbcaf993e406"/>
+    <ds:schemaRef ds:uri="http://schemas.microsoft.com/sharepoint/v3/contenttype/forms"/>
   </ds:schemaRefs>
 </ds:datastoreItem>
 </file>
@@ -10789,9 +10786,12 @@
 </file>
 
 <file path=customXml/itemProps3.xml><?xml version="1.0" encoding="utf-8"?>
-<ds:datastoreItem xmlns:ds="http://schemas.openxmlformats.org/officeDocument/2006/customXml" ds:itemID="{DF8E7934-3F3A-4F32-A7D4-1B248DBE707D}">
+<ds:datastoreItem xmlns:ds="http://schemas.openxmlformats.org/officeDocument/2006/customXml" ds:itemID="{4181FC95-92B5-446F-AE57-E4A44C8C450C}">
   <ds:schemaRefs>
-    <ds:schemaRef ds:uri="http://schemas.microsoft.com/sharepoint/v3/contenttype/forms"/>
+    <ds:schemaRef ds:uri="http://schemas.microsoft.com/office/2006/metadata/properties"/>
+    <ds:schemaRef ds:uri="http://schemas.microsoft.com/office/infopath/2007/PartnerControls"/>
+    <ds:schemaRef ds:uri="bf2f2df3-a963-4452-b0e7-67dabc627c35"/>
+    <ds:schemaRef ds:uri="f7d9f5a6-831d-4621-8c77-cbcaf993e406"/>
   </ds:schemaRefs>
 </ds:datastoreItem>
 </file>

</xml_diff>

<commit_message>
update sur l'utilisation des role
</commit_message>
<xml_diff>
--- a/doc/Rapport de projet Web294-ACMY.docx
+++ b/doc/Rapport de projet Web294-ACMY.docx
@@ -1,6 +1,6 @@
 
 <file path=word/document.xml><?xml version="1.0" encoding="utf-8"?>
-<w:document xmlns:wpc="http://schemas.microsoft.com/office/word/2010/wordprocessingCanvas" xmlns:cx="http://schemas.microsoft.com/office/drawing/2014/chartex" xmlns:cx1="http://schemas.microsoft.com/office/drawing/2015/9/8/chartex" xmlns:cx2="http://schemas.microsoft.com/office/drawing/2015/10/21/chartex" xmlns:cx3="http://schemas.microsoft.com/office/drawing/2016/5/9/chartex" xmlns:cx4="http://schemas.microsoft.com/office/drawing/2016/5/10/chartex" xmlns:cx5="http://schemas.microsoft.com/office/drawing/2016/5/11/chartex" xmlns:cx6="http://schemas.microsoft.com/office/drawing/2016/5/12/chartex" xmlns:cx7="http://schemas.microsoft.com/office/drawing/2016/5/13/chartex" xmlns:cx8="http://schemas.microsoft.com/office/drawing/2016/5/14/chartex" xmlns:mc="http://schemas.openxmlformats.org/markup-compatibility/2006" xmlns:aink="http://schemas.microsoft.com/office/drawing/2016/ink" xmlns:am3d="http://schemas.microsoft.com/office/drawing/2017/model3d" xmlns:o="urn:schemas-microsoft-com:office:office" xmlns:oel="http://schemas.microsoft.com/office/2019/extlst" xmlns:r="http://schemas.openxmlformats.org/officeDocument/2006/relationships" xmlns:m="http://schemas.openxmlformats.org/officeDocument/2006/math" xmlns:v="urn:schemas-microsoft-com:vml" xmlns:wp14="http://schemas.microsoft.com/office/word/2010/wordprocessingDrawing" xmlns:wp="http://schemas.openxmlformats.org/drawingml/2006/wordprocessingDrawing" xmlns:w10="urn:schemas-microsoft-com:office:word" xmlns:w="http://schemas.openxmlformats.org/wordprocessingml/2006/main" xmlns:w14="http://schemas.microsoft.com/office/word/2010/wordml" xmlns:w15="http://schemas.microsoft.com/office/word/2012/wordml" xmlns:w16cex="http://schemas.microsoft.com/office/word/2018/wordml/cex" xmlns:w16cid="http://schemas.microsoft.com/office/word/2016/wordml/cid" xmlns:w16="http://schemas.microsoft.com/office/word/2018/wordml" xmlns:w16sdtdh="http://schemas.microsoft.com/office/word/2020/wordml/sdtdatahash" xmlns:w16se="http://schemas.microsoft.com/office/word/2015/wordml/symex" xmlns:wpg="http://schemas.microsoft.com/office/word/2010/wordprocessingGroup" xmlns:wpi="http://schemas.microsoft.com/office/word/2010/wordprocessingInk" xmlns:wne="http://schemas.microsoft.com/office/word/2006/wordml" xmlns:wps="http://schemas.microsoft.com/office/word/2010/wordprocessingShape" mc:Ignorable="w14 w15 w16se w16cid w16 w16cex w16sdtdh wp14">
+<w:document xmlns:wpc="http://schemas.microsoft.com/office/word/2010/wordprocessingCanvas" xmlns:cx="http://schemas.microsoft.com/office/drawing/2014/chartex" xmlns:cx1="http://schemas.microsoft.com/office/drawing/2015/9/8/chartex" xmlns:cx2="http://schemas.microsoft.com/office/drawing/2015/10/21/chartex" xmlns:cx3="http://schemas.microsoft.com/office/drawing/2016/5/9/chartex" xmlns:cx4="http://schemas.microsoft.com/office/drawing/2016/5/10/chartex" xmlns:cx5="http://schemas.microsoft.com/office/drawing/2016/5/11/chartex" xmlns:cx6="http://schemas.microsoft.com/office/drawing/2016/5/12/chartex" xmlns:cx7="http://schemas.microsoft.com/office/drawing/2016/5/13/chartex" xmlns:cx8="http://schemas.microsoft.com/office/drawing/2016/5/14/chartex" xmlns:mc="http://schemas.openxmlformats.org/markup-compatibility/2006" xmlns:aink="http://schemas.microsoft.com/office/drawing/2016/ink" xmlns:am3d="http://schemas.microsoft.com/office/drawing/2017/model3d" xmlns:o="urn:schemas-microsoft-com:office:office" xmlns:oel="http://schemas.microsoft.com/office/2019/extlst" xmlns:r="http://schemas.openxmlformats.org/officeDocument/2006/relationships" xmlns:m="http://schemas.openxmlformats.org/officeDocument/2006/math" xmlns:v="urn:schemas-microsoft-com:vml" xmlns:wp14="http://schemas.microsoft.com/office/word/2010/wordprocessingDrawing" xmlns:wp="http://schemas.openxmlformats.org/drawingml/2006/wordprocessingDrawing" xmlns:w10="urn:schemas-microsoft-com:office:word" xmlns:w="http://schemas.openxmlformats.org/wordprocessingml/2006/main" xmlns:w14="http://schemas.microsoft.com/office/word/2010/wordml" xmlns:w15="http://schemas.microsoft.com/office/word/2012/wordml" xmlns:w16cex="http://schemas.microsoft.com/office/word/2018/wordml/cex" xmlns:w16cid="http://schemas.microsoft.com/office/word/2016/wordml/cid" xmlns:w16="http://schemas.microsoft.com/office/word/2018/wordml" xmlns:w16du="http://schemas.microsoft.com/office/word/2023/wordml/word16du" xmlns:w16sdtdh="http://schemas.microsoft.com/office/word/2020/wordml/sdtdatahash" xmlns:w16se="http://schemas.microsoft.com/office/word/2015/wordml/symex" xmlns:wpg="http://schemas.microsoft.com/office/word/2010/wordprocessingGroup" xmlns:wpi="http://schemas.microsoft.com/office/word/2010/wordprocessingInk" xmlns:wne="http://schemas.microsoft.com/office/word/2006/wordml" xmlns:wps="http://schemas.microsoft.com/office/word/2010/wordprocessingShape" mc:Ignorable="w14 w15 w16se w16cid w16 w16cex w16sdtdh w16du wp14">
   <w:body>
     <w:p>
       <w:pPr>
@@ -85,15 +85,7 @@
         <w:jc w:val="center"/>
       </w:pPr>
       <w:r>
-        <w:t xml:space="preserve">Amir Cyril </w:t>
-      </w:r>
-      <w:proofErr w:type="spellStart"/>
-      <w:r>
-        <w:t>Mateja</w:t>
-      </w:r>
-      <w:proofErr w:type="spellEnd"/>
-      <w:r>
-        <w:t xml:space="preserve"> </w:t>
+        <w:t xml:space="preserve">Amir Cyril Mateja </w:t>
       </w:r>
       <w:r>
         <w:t xml:space="preserve">Yohan </w:t>
@@ -3454,6 +3446,9 @@
       </w:pPr>
       <w:bookmarkStart w:id="6" w:name="_Toc308526318"/>
       <w:r>
+        <w:t xml:space="preserve"> </w:t>
+      </w:r>
+      <w:r>
         <w:t>Description</w:t>
       </w:r>
       <w:bookmarkEnd w:id="6"/>
@@ -3491,15 +3486,7 @@
         <w:pStyle w:val="Retraitcorpsdetexte"/>
       </w:pPr>
       <w:r>
-        <w:t xml:space="preserve">Microsoft Windows 10 • </w:t>
-      </w:r>
-      <w:proofErr w:type="spellStart"/>
-      <w:r>
-        <w:t>vscode</w:t>
-      </w:r>
-      <w:proofErr w:type="spellEnd"/>
-      <w:r>
-        <w:t xml:space="preserve"> • Serveur local • Navigateurs Web • Accès à Internet</w:t>
+        <w:t>Microsoft Windows 10 • vscode • Serveur local • Navigateurs Web • Accès à Internet</w:t>
       </w:r>
     </w:p>
     <w:p>
@@ -3564,183 +3551,814 @@
         </w:numPr>
       </w:pPr>
       <w:r>
-        <w:t>L</w:t>
-      </w:r>
-      <w:r>
-        <w:t>es</w:t>
-      </w:r>
-      <w:r>
-        <w:t xml:space="preserve"> planification</w:t>
-      </w:r>
-      <w:r>
-        <w:t>s (initiale et détaillée)</w:t>
+        <w:t>Le</w:t>
+      </w:r>
+      <w:r>
+        <w:t xml:space="preserve"> code et le</w:t>
+      </w:r>
+      <w:r>
+        <w:t>s commentaires</w:t>
       </w:r>
     </w:p>
     <w:p>
       <w:pPr>
         <w:pStyle w:val="Retraitcorpsdetexte"/>
+      </w:pPr>
+    </w:p>
+    <w:p>
+      <w:pPr>
+        <w:pStyle w:val="Retraitcorpsdetexte"/>
+      </w:pPr>
+    </w:p>
+    <w:p>
+      <w:pPr>
+        <w:pStyle w:val="Retraitcorpsdetexte"/>
+      </w:pPr>
+    </w:p>
+    <w:p>
+      <w:pPr>
+        <w:pStyle w:val="Retraitcorpsdetexte"/>
+      </w:pPr>
+    </w:p>
+    <w:p>
+      <w:pPr>
+        <w:pStyle w:val="Retraitcorpsdetexte"/>
+      </w:pPr>
+    </w:p>
+    <w:p>
+      <w:pPr>
+        <w:pStyle w:val="Retraitcorpsdetexte"/>
+      </w:pPr>
+    </w:p>
+    <w:p>
+      <w:pPr>
+        <w:pStyle w:val="Retraitcorpsdetexte"/>
+      </w:pPr>
+    </w:p>
+    <w:p>
+      <w:pPr>
+        <w:pStyle w:val="Retraitcorpsdetexte"/>
+      </w:pPr>
+    </w:p>
+    <w:p>
+      <w:pPr>
+        <w:pStyle w:val="Retraitcorpsdetexte"/>
+      </w:pPr>
+    </w:p>
+    <w:p>
+      <w:pPr>
+        <w:pStyle w:val="Retraitcorpsdetexte"/>
+      </w:pPr>
+    </w:p>
+    <w:p>
+      <w:pPr>
+        <w:pStyle w:val="Retraitcorpsdetexte"/>
+      </w:pPr>
+    </w:p>
+    <w:p>
+      <w:pPr>
+        <w:pStyle w:val="Retraitcorpsdetexte"/>
+      </w:pPr>
+    </w:p>
+    <w:p>
+      <w:pPr>
+        <w:pStyle w:val="Retraitcorpsdetexte"/>
+      </w:pPr>
+    </w:p>
+    <w:p>
+      <w:pPr>
+        <w:pStyle w:val="Retraitcorpsdetexte"/>
+      </w:pPr>
+    </w:p>
+    <w:p>
+      <w:pPr>
+        <w:pStyle w:val="Retraitcorpsdetexte"/>
+      </w:pPr>
+    </w:p>
+    <w:p>
+      <w:pPr>
+        <w:pStyle w:val="Retraitcorpsdetexte"/>
+      </w:pPr>
+    </w:p>
+    <w:p>
+      <w:pPr>
+        <w:pStyle w:val="Retraitcorpsdetexte"/>
+      </w:pPr>
+    </w:p>
+    <w:p>
+      <w:pPr>
+        <w:pStyle w:val="Retraitcorpsdetexte"/>
+      </w:pPr>
+    </w:p>
+    <w:p>
+      <w:pPr>
+        <w:pStyle w:val="Retraitcorpsdetexte"/>
+      </w:pPr>
+    </w:p>
+    <w:p>
+      <w:pPr>
+        <w:pStyle w:val="Retraitcorpsdetexte"/>
+      </w:pPr>
+    </w:p>
+    <w:p>
+      <w:pPr>
+        <w:pStyle w:val="Retraitcorpsdetexte"/>
+      </w:pPr>
+    </w:p>
+    <w:p>
+      <w:pPr>
+        <w:pStyle w:val="Retraitcorpsdetexte"/>
+      </w:pPr>
+    </w:p>
+    <w:p>
+      <w:pPr>
+        <w:pStyle w:val="Retraitcorpsdetexte"/>
+      </w:pPr>
+    </w:p>
+    <w:p>
+      <w:pPr>
+        <w:pStyle w:val="Retraitcorpsdetexte"/>
+      </w:pPr>
+    </w:p>
+    <w:p>
+      <w:pPr>
+        <w:pStyle w:val="Retraitcorpsdetexte"/>
+      </w:pPr>
+    </w:p>
+    <w:p>
+      <w:pPr>
+        <w:pStyle w:val="Retraitcorpsdetexte"/>
+      </w:pPr>
+    </w:p>
+    <w:p>
+      <w:pPr>
+        <w:pStyle w:val="Retraitcorpsdetexte"/>
+      </w:pPr>
+    </w:p>
+    <w:bookmarkEnd w:id="4"/>
+    <w:bookmarkEnd w:id="5"/>
+    <w:p>
+      <w:pPr>
+        <w:pStyle w:val="Titre1"/>
+      </w:pPr>
+      <w:r>
+        <w:lastRenderedPageBreak/>
+        <w:t>iNTRODUCTION</w:t>
+      </w:r>
+    </w:p>
+    <w:p>
+      <w:pPr>
+        <w:pStyle w:val="Corpsdetexte"/>
+      </w:pPr>
+    </w:p>
+    <w:p>
+      <w:pPr>
+        <w:pStyle w:val="Corpsdetexte"/>
+      </w:pPr>
+      <w:r>
+        <w:t>Ce projet consiste à créer un application web vue.js sur la base d’un backend d’un précédent projet ou d’un backend donné par le chef de projet (notre professeur).</w:t>
+      </w:r>
+    </w:p>
+    <w:p>
+      <w:pPr>
+        <w:pStyle w:val="Corpsdetexte"/>
+      </w:pPr>
+      <w:r>
+        <w:t>C’est un projet qui se fait par groupe de 4 ou 5 personnes.</w:t>
+      </w:r>
+    </w:p>
+    <w:p>
+      <w:pPr>
+        <w:pStyle w:val="Corpsdetexte"/>
+      </w:pPr>
+      <w:r>
+        <w:t xml:space="preserve">Maintenant pour être plus précis le résultat final </w:t>
+      </w:r>
+      <w:r>
+        <w:t xml:space="preserve">du projet </w:t>
+      </w:r>
+      <w:r>
+        <w:t>doit être un site web qui contient c’est fonctionnalité :</w:t>
+      </w:r>
+    </w:p>
+    <w:p>
+      <w:pPr>
+        <w:pStyle w:val="Corpsdetexte"/>
+      </w:pPr>
+    </w:p>
+    <w:p>
+      <w:pPr>
+        <w:pStyle w:val="Corpsdetexte"/>
         <w:numPr>
           <w:ilvl w:val="0"/>
-          <w:numId w:val="14"/>
+          <w:numId w:val="48"/>
         </w:numPr>
       </w:pPr>
       <w:r>
-        <w:t>Le journal de travail</w:t>
-      </w:r>
-    </w:p>
-    <w:p>
-      <w:pPr>
-        <w:pStyle w:val="Retraitcorpsdetexte"/>
+        <w:t xml:space="preserve">Une page d’accueil comprenant une explication de l’utilité du site ainsi que les cinq derniers ouvrages ajoutés (accès tout public). </w:t>
+      </w:r>
+    </w:p>
+    <w:p>
+      <w:pPr>
+        <w:pStyle w:val="Corpsdetexte"/>
         <w:numPr>
           <w:ilvl w:val="0"/>
-          <w:numId w:val="14"/>
+          <w:numId w:val="48"/>
         </w:numPr>
       </w:pPr>
       <w:r>
-        <w:t>Le</w:t>
-      </w:r>
-      <w:r>
-        <w:t xml:space="preserve"> code et le</w:t>
-      </w:r>
-      <w:r>
-        <w:t>s commentaires</w:t>
-      </w:r>
-    </w:p>
-    <w:p>
-      <w:pPr>
-        <w:pStyle w:val="Retraitcorpsdetexte"/>
+        <w:t xml:space="preserve">Une page comprenant la liste des ouvrages par catégorie (accès tout public avec restrictions sur les liens). </w:t>
+      </w:r>
+    </w:p>
+    <w:p>
+      <w:pPr>
+        <w:pStyle w:val="Corpsdetexte"/>
         <w:numPr>
           <w:ilvl w:val="0"/>
-          <w:numId w:val="14"/>
+          <w:numId w:val="48"/>
         </w:numPr>
       </w:pPr>
       <w:r>
-        <w:t>Les documentations de mise en œuvre et d’utilisation</w:t>
-      </w:r>
-    </w:p>
-    <w:p>
-      <w:pPr>
-        <w:pStyle w:val="Titre2"/>
-      </w:pPr>
-      <w:bookmarkStart w:id="10" w:name="_Toc308526330"/>
-      <w:r>
-        <w:t>Validation et conditions de réussite</w:t>
-      </w:r>
-      <w:bookmarkEnd w:id="10"/>
-    </w:p>
-    <w:p>
-      <w:pPr>
-        <w:pStyle w:val="Retraitcorpsdetexte"/>
+        <w:t xml:space="preserve">Une page d’ajout d’un ouvrage (accès utilisateur). </w:t>
+      </w:r>
+    </w:p>
+    <w:p>
+      <w:pPr>
+        <w:pStyle w:val="Corpsdetexte"/>
         <w:numPr>
           <w:ilvl w:val="0"/>
-          <w:numId w:val="14"/>
+          <w:numId w:val="48"/>
         </w:numPr>
       </w:pPr>
       <w:r>
-        <w:t>Compréhension du travail</w:t>
-      </w:r>
-    </w:p>
-    <w:p>
-      <w:pPr>
-        <w:pStyle w:val="Retraitcorpsdetexte"/>
+        <w:t xml:space="preserve">Une page de modification d’un ouvrage (accès utilisateur pour ses ouvrages) </w:t>
+      </w:r>
+    </w:p>
+    <w:p>
+      <w:pPr>
+        <w:pStyle w:val="Corpsdetexte"/>
         <w:numPr>
           <w:ilvl w:val="0"/>
-          <w:numId w:val="14"/>
+          <w:numId w:val="48"/>
         </w:numPr>
       </w:pPr>
       <w:r>
-        <w:t>Possibilité de transmettre le travail à une personne extérieure pour le terminer, le corriger ou le compléter</w:t>
-      </w:r>
-    </w:p>
-    <w:p>
-      <w:pPr>
-        <w:pStyle w:val="Retraitcorpsdetexte"/>
+        <w:t xml:space="preserve">Une page de suppression d’un ouvrage (accès utilisateur pour ses ouvrages) </w:t>
+      </w:r>
+    </w:p>
+    <w:p>
+      <w:pPr>
+        <w:pStyle w:val="Corpsdetexte"/>
         <w:numPr>
           <w:ilvl w:val="0"/>
-          <w:numId w:val="14"/>
+          <w:numId w:val="48"/>
         </w:numPr>
       </w:pPr>
       <w:r>
-        <w:t>Etat de fonctionnement du produit livré</w:t>
+        <w:t xml:space="preserve">Une page (vue détail d’un livre) permettant d’ajouter une appréciation et un commentaire à un ouvrage (accès utilisateur). </w:t>
+      </w:r>
+    </w:p>
+    <w:p>
+      <w:pPr>
+        <w:pStyle w:val="Corpsdetexte"/>
+        <w:numPr>
+          <w:ilvl w:val="0"/>
+          <w:numId w:val="48"/>
+        </w:numPr>
+      </w:pPr>
+      <w:r>
+        <w:t>L’utilisateur admin peut réaliser toutes les actions</w:t>
+      </w:r>
+    </w:p>
+    <w:p>
+      <w:pPr>
+        <w:pStyle w:val="Corpsdetexte"/>
+      </w:pPr>
+      <w:r>
+        <w:t xml:space="preserve">Pour faire ce projet nous disposons de 32 périodes </w:t>
       </w:r>
     </w:p>
     <w:p>
       <w:pPr>
         <w:pStyle w:val="Titre1"/>
-      </w:pPr>
-      <w:bookmarkStart w:id="11" w:name="_Toc308526331"/>
-      <w:r>
-        <w:t>Planification</w:t>
-      </w:r>
-      <w:bookmarkEnd w:id="4"/>
-      <w:bookmarkEnd w:id="5"/>
-      <w:r>
-        <w:t xml:space="preserve"> Initiale</w:t>
-      </w:r>
+        <w:numPr>
+          <w:ilvl w:val="0"/>
+          <w:numId w:val="0"/>
+        </w:numPr>
+      </w:pPr>
+      <w:bookmarkStart w:id="10" w:name="_Toc532179964"/>
+      <w:bookmarkStart w:id="11" w:name="_Toc165969648"/>
+      <w:bookmarkStart w:id="12" w:name="_Toc308526337"/>
+    </w:p>
+    <w:p>
+      <w:pPr>
+        <w:pStyle w:val="Titre1"/>
+        <w:numPr>
+          <w:ilvl w:val="0"/>
+          <w:numId w:val="0"/>
+        </w:numPr>
+        <w:ind w:left="567" w:hanging="567"/>
+      </w:pPr>
+    </w:p>
+    <w:p>
+      <w:pPr>
+        <w:pStyle w:val="Titre1"/>
+        <w:numPr>
+          <w:ilvl w:val="0"/>
+          <w:numId w:val="0"/>
+        </w:numPr>
+      </w:pPr>
+    </w:p>
+    <w:p>
+      <w:pPr>
+        <w:pStyle w:val="Titre1"/>
+        <w:numPr>
+          <w:ilvl w:val="0"/>
+          <w:numId w:val="0"/>
+        </w:numPr>
+        <w:ind w:left="567" w:hanging="567"/>
+      </w:pPr>
+    </w:p>
+    <w:p>
+      <w:pPr>
+        <w:pStyle w:val="Titre1"/>
+        <w:numPr>
+          <w:ilvl w:val="0"/>
+          <w:numId w:val="0"/>
+        </w:numPr>
+        <w:ind w:left="567" w:hanging="567"/>
+      </w:pPr>
+    </w:p>
+    <w:p>
+      <w:pPr>
+        <w:pStyle w:val="Corpsdetexte"/>
+      </w:pPr>
+    </w:p>
+    <w:p>
+      <w:pPr>
+        <w:pStyle w:val="Corpsdetexte"/>
+      </w:pPr>
+    </w:p>
+    <w:p>
+      <w:pPr>
+        <w:pStyle w:val="Corpsdetexte"/>
+      </w:pPr>
+    </w:p>
+    <w:p>
+      <w:pPr>
+        <w:pStyle w:val="Corpsdetexte"/>
+      </w:pPr>
+    </w:p>
+    <w:p>
+      <w:pPr>
+        <w:pStyle w:val="Corpsdetexte"/>
+      </w:pPr>
+    </w:p>
+    <w:p>
+      <w:pPr>
+        <w:pStyle w:val="Corpsdetexte"/>
+      </w:pPr>
+    </w:p>
+    <w:p>
+      <w:pPr>
+        <w:pStyle w:val="Corpsdetexte"/>
+      </w:pPr>
+    </w:p>
+    <w:p>
+      <w:pPr>
+        <w:pStyle w:val="Corpsdetexte"/>
+      </w:pPr>
+    </w:p>
+    <w:p>
+      <w:pPr>
+        <w:pStyle w:val="Corpsdetexte"/>
+      </w:pPr>
+    </w:p>
+    <w:p>
+      <w:pPr>
+        <w:pStyle w:val="Corpsdetexte"/>
+      </w:pPr>
+    </w:p>
+    <w:p>
+      <w:pPr>
+        <w:pStyle w:val="Corpsdetexte"/>
+      </w:pPr>
+    </w:p>
+    <w:p>
+      <w:pPr>
+        <w:pStyle w:val="Titre1"/>
+      </w:pPr>
+      <w:r>
+        <w:lastRenderedPageBreak/>
+        <w:t>Analyse</w:t>
+      </w:r>
+    </w:p>
+    <w:p>
+      <w:pPr>
+        <w:pStyle w:val="Titre2"/>
+      </w:pPr>
+      <w:r>
+        <w:t>Planification(trello)</w:t>
+      </w:r>
+    </w:p>
+    <w:p>
+      <w:pPr>
+        <w:pStyle w:val="Corpsdetexte"/>
+        <w:ind w:left="0"/>
+        <w:jc w:val="left"/>
+      </w:pPr>
+      <w:r>
+        <w:t>Pour la planification des taches nous avons utilisé l’outil Trello</w:t>
+      </w:r>
+    </w:p>
+    <w:p>
+      <w:pPr>
+        <w:pStyle w:val="Corpsdetexte"/>
+        <w:ind w:left="0"/>
+        <w:jc w:val="left"/>
+      </w:pPr>
+      <w:r>
+        <w:t>Disponible avec ce lien :</w:t>
+      </w:r>
+    </w:p>
+    <w:p>
+      <w:pPr>
+        <w:pStyle w:val="Corpsdetexte"/>
+        <w:ind w:left="0"/>
+        <w:jc w:val="left"/>
+      </w:pPr>
+      <w:hyperlink r:id="rId12" w:history="1">
+        <w:r>
+          <w:rPr>
+            <w:rStyle w:val="Lienhypertexte"/>
+          </w:rPr>
+          <w:t>https://trello.com/invite/b/PvSiD7YC/ATTI5990fb5a2cb3c2d0d799ddc14a297e02902803DC/pweb294</w:t>
+        </w:r>
+      </w:hyperlink>
+      <w:r>
+        <w:t xml:space="preserve"> </w:t>
+      </w:r>
+    </w:p>
+    <w:p>
+      <w:pPr>
+        <w:pStyle w:val="Corpsdetexte"/>
+        <w:ind w:left="0"/>
+        <w:jc w:val="left"/>
+      </w:pPr>
+      <w:r>
+        <w:t>Nous</w:t>
+      </w:r>
+      <w:r>
+        <w:t xml:space="preserve"> avons </w:t>
+      </w:r>
+      <w:r>
+        <w:t>approché</w:t>
+      </w:r>
+      <w:r>
+        <w:t xml:space="preserve"> assez simple de l’attribution des taches, nous les avons simple</w:t>
+      </w:r>
+      <w:r>
+        <w:t xml:space="preserve">ment </w:t>
+      </w:r>
+      <w:r>
+        <w:t xml:space="preserve">toutes listé dans une liste </w:t>
+      </w:r>
+      <w:r>
+        <w:t>“à</w:t>
+      </w:r>
+      <w:r>
+        <w:t xml:space="preserve"> faire</w:t>
+      </w:r>
+      <w:r>
+        <w:t>” puis chacun prend une tâche pour la faire un fois terminer il l’a déplacée dans terminer puis il en reprend une et ainsi de suite.</w:t>
+      </w:r>
+    </w:p>
+    <w:p>
+      <w:pPr>
+        <w:pStyle w:val="Corpsdetexte"/>
+        <w:ind w:left="0"/>
+        <w:jc w:val="left"/>
+      </w:pPr>
+    </w:p>
+    <w:p>
+      <w:pPr>
+        <w:pStyle w:val="Corpsdetexte"/>
+        <w:ind w:left="0"/>
+        <w:jc w:val="left"/>
+      </w:pPr>
+      <w:r>
+        <w:rPr>
+          <w:highlight w:val="yellow"/>
+        </w:rPr>
+        <w:t>Afin que chacun puisse être noté sur ce qu’il a fait</w:t>
+      </w:r>
+      <w:r>
+        <w:rPr>
+          <w:highlight w:val="yellow"/>
+        </w:rPr>
+        <w:t>, en description de la tache terminée, l’élève écrit tout ce qu’il a lors de cette ainsi que la date ou il l’aura terminée</w:t>
+      </w:r>
+      <w:r>
+        <w:rPr>
+          <w:highlight w:val="yellow"/>
+        </w:rPr>
+        <w:t xml:space="preserve"> et commencé si possible</w:t>
+      </w:r>
+      <w:r>
+        <w:rPr>
+          <w:highlight w:val="yellow"/>
+        </w:rPr>
+        <w:t>.</w:t>
+      </w:r>
+    </w:p>
+    <w:p>
+      <w:pPr>
+        <w:pStyle w:val="Corpsdetexte"/>
+      </w:pPr>
+    </w:p>
+    <w:p>
+      <w:pPr>
+        <w:pStyle w:val="Titre1"/>
+      </w:pPr>
+      <w:r>
+        <w:t>Réalisation</w:t>
+      </w:r>
+      <w:bookmarkEnd w:id="10"/>
       <w:bookmarkEnd w:id="11"/>
+      <w:bookmarkEnd w:id="12"/>
+    </w:p>
+    <w:p>
+      <w:pPr>
+        <w:pStyle w:val="Titre2"/>
+      </w:pPr>
+      <w:r>
+        <w:t>Github</w:t>
+      </w:r>
+    </w:p>
+    <w:p>
+      <w:pPr>
+        <w:pStyle w:val="Retraitcorpsdetexte"/>
+      </w:pPr>
     </w:p>
     <w:p>
       <w:pPr>
         <w:pStyle w:val="Informations"/>
-        <w:numPr>
-          <w:ilvl w:val="5"/>
-          <w:numId w:val="26"/>
-        </w:numPr>
-      </w:pPr>
-      <w:r>
-        <w:t>Ce paragraphe présente le p</w:t>
-      </w:r>
-      <w:r>
-        <w:t>lanning d'origine (</w:t>
-      </w:r>
-      <w:r>
-        <w:t xml:space="preserve">date de début, date de fin, vacances et congés, </w:t>
-      </w:r>
-      <w:r>
-        <w:t xml:space="preserve">liste hiérarchique des tâches ou </w:t>
-      </w:r>
-      <w:r>
-        <w:t>GANTT</w:t>
-      </w:r>
-      <w:r>
-        <w:t>, jalons, durée totale</w:t>
-      </w:r>
-      <w:r>
-        <w:t>)</w:t>
+        <w:ind w:left="0"/>
+        <w:rPr>
+          <w:color w:val="auto"/>
+          <w:sz w:val="20"/>
+        </w:rPr>
+      </w:pPr>
+      <w:r>
+        <w:rPr>
+          <w:color w:val="auto"/>
+          <w:sz w:val="20"/>
+        </w:rPr>
+        <w:t>La méthode Trunk-Based Développe</w:t>
+      </w:r>
+      <w:r>
+        <w:rPr>
+          <w:color w:val="auto"/>
+          <w:sz w:val="20"/>
+        </w:rPr>
+        <w:t>me</w:t>
+      </w:r>
+      <w:r>
+        <w:rPr>
+          <w:color w:val="auto"/>
+          <w:sz w:val="20"/>
+        </w:rPr>
+        <w:t xml:space="preserve">nt, que nous avons choisie pour notre projet en équipe, privilégie l'intégration continue des changements sur la branche principale. </w:t>
       </w:r>
     </w:p>
     <w:p>
       <w:pPr>
         <w:pStyle w:val="Informations"/>
-        <w:numPr>
-          <w:ilvl w:val="5"/>
-          <w:numId w:val="26"/>
-        </w:numPr>
-      </w:pPr>
-      <w:r>
-        <w:t xml:space="preserve">Toutes les mises à jour subies par le planning </w:t>
-      </w:r>
-      <w:r>
-        <w:t xml:space="preserve">sont à reporter </w:t>
-      </w:r>
-      <w:r>
-        <w:t>(avec date de mise à jour)</w:t>
-      </w:r>
-      <w:r>
-        <w:t xml:space="preserve"> et peuvent déboucher sur plusieurs versions de plannings.</w:t>
-      </w:r>
+        <w:ind w:left="2160"/>
+        <w:rPr>
+          <w:color w:val="auto"/>
+          <w:sz w:val="20"/>
+        </w:rPr>
+      </w:pPr>
+    </w:p>
+    <w:p>
+      <w:pPr>
+        <w:pStyle w:val="Informations"/>
+        <w:ind w:left="0"/>
+        <w:rPr>
+          <w:color w:val="auto"/>
+          <w:sz w:val="20"/>
+        </w:rPr>
+      </w:pPr>
+      <w:r>
+        <w:rPr>
+          <w:color w:val="auto"/>
+          <w:sz w:val="20"/>
+        </w:rPr>
+        <w:t>Contrairement aux méthodes basées sur des branches prolongées, cela favorise des commits fréquents directement sur le tronc principal</w:t>
+      </w:r>
+      <w:r>
+        <w:rPr>
+          <w:color w:val="auto"/>
+          <w:sz w:val="20"/>
+        </w:rPr>
+        <w:t xml:space="preserve"> (main)</w:t>
+      </w:r>
+      <w:r>
+        <w:rPr>
+          <w:color w:val="auto"/>
+          <w:sz w:val="20"/>
+        </w:rPr>
+        <w:t xml:space="preserve">, facilitant la détection précoce des conflits et des problèmes d'intégration. </w:t>
+      </w:r>
+    </w:p>
+    <w:p>
+      <w:pPr>
+        <w:pStyle w:val="Informations"/>
+        <w:ind w:left="2160"/>
+        <w:rPr>
+          <w:color w:val="auto"/>
+          <w:sz w:val="20"/>
+        </w:rPr>
+      </w:pPr>
+    </w:p>
+    <w:p>
+      <w:pPr>
+        <w:pStyle w:val="Informations"/>
+        <w:ind w:left="0"/>
+        <w:rPr>
+          <w:color w:val="auto"/>
+          <w:sz w:val="20"/>
+        </w:rPr>
+      </w:pPr>
+      <w:r>
+        <w:rPr>
+          <w:color w:val="auto"/>
+          <w:sz w:val="20"/>
+        </w:rPr>
+        <w:t xml:space="preserve">Cette approche réduit les risques de divergences majeures entre les codes des membres de l'équipe, encourageant une collaboration étroite et une meilleure compréhension du code global. </w:t>
+      </w:r>
+    </w:p>
+    <w:p>
+      <w:pPr>
+        <w:pStyle w:val="Informations"/>
+        <w:ind w:left="2160"/>
+        <w:rPr>
+          <w:color w:val="auto"/>
+          <w:sz w:val="20"/>
+        </w:rPr>
+      </w:pPr>
+    </w:p>
+    <w:p>
+      <w:pPr>
+        <w:pStyle w:val="Informations"/>
+        <w:ind w:left="0"/>
+        <w:rPr>
+          <w:color w:val="auto"/>
+          <w:sz w:val="20"/>
+        </w:rPr>
+      </w:pPr>
+      <w:r>
+        <w:rPr>
+          <w:color w:val="auto"/>
+          <w:sz w:val="20"/>
+        </w:rPr>
+        <w:t xml:space="preserve">De plus, en minimisant la durée de vie des branches, le Trunk-Based développement permet une livraison plus rapide des fonctionnalités, contribuant ainsi à maintenir un cycle de développement agile et réactif aux besoins changeants du projet. </w:t>
+      </w:r>
+    </w:p>
+    <w:p>
+      <w:pPr>
+        <w:pStyle w:val="Informations"/>
+        <w:ind w:left="2160"/>
+        <w:rPr>
+          <w:color w:val="auto"/>
+          <w:sz w:val="20"/>
+        </w:rPr>
+      </w:pPr>
+    </w:p>
+    <w:p>
+      <w:pPr>
+        <w:pStyle w:val="Informations"/>
+        <w:ind w:left="0"/>
+        <w:rPr>
+          <w:color w:val="auto"/>
+          <w:sz w:val="20"/>
+        </w:rPr>
+      </w:pPr>
+      <w:r>
+        <w:rPr>
+          <w:color w:val="auto"/>
+          <w:sz w:val="20"/>
+        </w:rPr>
+        <w:t>Adopter cette méthode témoigne de notre engagement envers des</w:t>
+      </w:r>
+      <w:r>
+        <w:rPr>
+          <w:color w:val="auto"/>
+          <w:sz w:val="20"/>
+        </w:rPr>
+        <w:t xml:space="preserve"> </w:t>
+      </w:r>
+      <w:r>
+        <w:rPr>
+          <w:color w:val="auto"/>
+          <w:sz w:val="20"/>
+        </w:rPr>
+        <w:t>pratiques de développement efficaces, axées sur la collaboration et la livraison continue.</w:t>
+      </w:r>
+    </w:p>
+    <w:p>
+      <w:pPr>
+        <w:pStyle w:val="Informations"/>
+        <w:ind w:left="0"/>
+        <w:rPr>
+          <w:color w:val="auto"/>
+          <w:sz w:val="20"/>
+        </w:rPr>
+      </w:pPr>
+    </w:p>
+    <w:p>
+      <w:pPr>
+        <w:pStyle w:val="Titre2"/>
+      </w:pPr>
+      <w:r>
+        <w:t>Durabilité</w:t>
+      </w:r>
+    </w:p>
+    <w:p>
+      <w:pPr>
+        <w:pStyle w:val="Retraitcorpsdetexte"/>
+      </w:pPr>
+    </w:p>
+    <w:p>
+      <w:pPr>
+        <w:pStyle w:val="Retraitcorpsdetexte"/>
+        <w:ind w:left="0"/>
+      </w:pPr>
+      <w:r>
+        <w:t>Pour améliorer la durabilité, après une évaluation à 80%, le chef de projet nous a demandé de mettre en place le lazy loading pour toutes les pages afin d'utiliser moins de ressources.</w:t>
+      </w:r>
+    </w:p>
+    <w:p>
+      <w:pPr>
+        <w:pStyle w:val="Retraitcorpsdetexte"/>
+      </w:pPr>
+    </w:p>
+    <w:p>
+      <w:pPr>
+        <w:pStyle w:val="Retraitcorpsdetexte"/>
+        <w:ind w:left="0"/>
+      </w:pPr>
+      <w:r>
+        <w:t>Mais avant tout, c'est quoi le lazy loading ?</w:t>
+      </w:r>
+    </w:p>
+    <w:p>
+      <w:pPr>
+        <w:pStyle w:val="Retraitcorpsdetexte"/>
+      </w:pPr>
+    </w:p>
+    <w:p>
+      <w:pPr>
+        <w:pStyle w:val="Retraitcorpsdetexte"/>
+        <w:ind w:left="0"/>
+      </w:pPr>
+      <w:r>
+        <w:t>Le lazy loading consiste à différer le chargement de certains éléments d'une page web jusqu'à ce qu'ils soient réellement nécessaires. Grâce à un lazy loading bien implémenté, sur un site avec un grand nombre d'utilisations par jour, les ressources économisées peuvent être très importantes.</w:t>
+      </w:r>
+    </w:p>
+    <w:p>
+      <w:pPr>
+        <w:pStyle w:val="Informations"/>
+        <w:ind w:left="0"/>
+        <w:rPr>
+          <w:color w:val="auto"/>
+          <w:sz w:val="20"/>
+        </w:rPr>
+      </w:pPr>
+    </w:p>
+    <w:p>
+      <w:pPr>
+        <w:pStyle w:val="Retraitcorpsdetexte"/>
+      </w:pPr>
     </w:p>
     <w:p>
       <w:pPr>
         <w:pStyle w:val="Titre1"/>
       </w:pPr>
-      <w:bookmarkStart w:id="12" w:name="_Toc532179957"/>
-      <w:bookmarkStart w:id="13" w:name="_Toc165969641"/>
-      <w:bookmarkStart w:id="14" w:name="_Toc308526332"/>
-      <w:r>
-        <w:t>Analyse</w:t>
-      </w:r>
-      <w:bookmarkEnd w:id="12"/>
+      <w:r>
+        <w:t>TEST</w:t>
+      </w:r>
+    </w:p>
+    <w:p>
+      <w:pPr>
+        <w:pStyle w:val="Titre1"/>
+      </w:pPr>
+      <w:bookmarkStart w:id="13" w:name="_Toc165969653"/>
+      <w:bookmarkStart w:id="14" w:name="_Toc308526342"/>
+      <w:r>
+        <w:t>Conclusion</w:t>
+      </w:r>
       <w:bookmarkEnd w:id="13"/>
       <w:bookmarkEnd w:id="14"/>
     </w:p>
@@ -3748,769 +4366,16 @@
       <w:pPr>
         <w:pStyle w:val="Titre2"/>
       </w:pPr>
-      <w:bookmarkStart w:id="15" w:name="_Toc308526333"/>
-      <w:r>
-        <w:t>Opportunités</w:t>
+      <w:bookmarkStart w:id="15" w:name="_Toc165969654"/>
+      <w:bookmarkStart w:id="16" w:name="_Toc308526343"/>
+      <w:r>
+        <w:t xml:space="preserve">Bilan des </w:t>
       </w:r>
       <w:bookmarkEnd w:id="15"/>
-    </w:p>
-    <w:p>
-      <w:pPr>
-        <w:pStyle w:val="Informations"/>
-        <w:numPr>
-          <w:ilvl w:val="5"/>
-          <w:numId w:val="16"/>
-        </w:numPr>
-      </w:pPr>
-      <w:r>
-        <w:t>Ce paragraphe énumère la l</w:t>
-      </w:r>
-      <w:r>
-        <w:t xml:space="preserve">iste des difficultés potentielles de tout </w:t>
-      </w:r>
-      <w:r>
-        <w:t>ordre :</w:t>
-      </w:r>
-    </w:p>
-    <w:p>
-      <w:pPr>
-        <w:pStyle w:val="Informations"/>
-        <w:numPr>
-          <w:ilvl w:val="6"/>
-          <w:numId w:val="16"/>
-        </w:numPr>
-      </w:pPr>
-      <w:r>
-        <w:t xml:space="preserve">Liste des </w:t>
-      </w:r>
-      <w:r>
-        <w:t>compétences</w:t>
-      </w:r>
-      <w:r>
-        <w:t xml:space="preserve"> à acquérir</w:t>
-      </w:r>
-      <w:r>
-        <w:t xml:space="preserve"> ou approfondir</w:t>
-      </w:r>
-    </w:p>
-    <w:p>
-      <w:pPr>
-        <w:pStyle w:val="Informations"/>
-        <w:numPr>
-          <w:ilvl w:val="6"/>
-          <w:numId w:val="16"/>
-        </w:numPr>
-      </w:pPr>
-      <w:r>
-        <w:t xml:space="preserve">Liste du </w:t>
-      </w:r>
-      <w:r>
-        <w:t>matériel</w:t>
-      </w:r>
-      <w:r>
-        <w:t xml:space="preserve"> à exploiter</w:t>
-      </w:r>
-    </w:p>
-    <w:p>
-      <w:pPr>
-        <w:pStyle w:val="Informations"/>
-        <w:numPr>
-          <w:ilvl w:val="6"/>
-          <w:numId w:val="16"/>
-        </w:numPr>
-      </w:pPr>
-      <w:r>
-        <w:t>Recherche d’</w:t>
-      </w:r>
-      <w:r>
-        <w:t>information</w:t>
-      </w:r>
-      <w:r>
-        <w:t>s</w:t>
-      </w:r>
-      <w:r>
-        <w:t xml:space="preserve"> particulières</w:t>
-      </w:r>
-    </w:p>
-    <w:p>
-      <w:pPr>
-        <w:pStyle w:val="Informations"/>
-        <w:numPr>
-          <w:ilvl w:val="6"/>
-          <w:numId w:val="16"/>
-        </w:numPr>
-      </w:pPr>
-      <w:r>
-        <w:t>Gestion du travail en équipe &amp; collaboration</w:t>
-      </w:r>
-    </w:p>
-    <w:p>
-      <w:pPr>
-        <w:pStyle w:val="Informations"/>
-        <w:numPr>
-          <w:ilvl w:val="5"/>
-          <w:numId w:val="16"/>
-        </w:numPr>
-      </w:pPr>
-      <w:r>
-        <w:t>Ainsi que les s</w:t>
-      </w:r>
-      <w:r>
-        <w:t>olutions possibles</w:t>
-      </w:r>
-    </w:p>
-    <w:p>
-      <w:pPr>
-        <w:pStyle w:val="Informations"/>
-        <w:numPr>
-          <w:ilvl w:val="5"/>
-          <w:numId w:val="43"/>
-        </w:numPr>
-      </w:pPr>
-      <w:r>
-        <w:t>Si les spécifications de départ ne laissent pas de doutes sur la manière de réaliser un projet, ce chapitre ne fera que renvoyer le lecteur aux spécifications.</w:t>
-      </w:r>
-    </w:p>
-    <w:p>
-      <w:pPr>
-        <w:pStyle w:val="Titre2"/>
-      </w:pPr>
-      <w:bookmarkStart w:id="16" w:name="_Toc532179959"/>
-      <w:bookmarkStart w:id="17" w:name="_Toc165969643"/>
-      <w:bookmarkStart w:id="18" w:name="_Toc308526334"/>
-      <w:r>
-        <w:t>Document d’analyse</w:t>
+      <w:r>
+        <w:t>fonctionnalités demandées</w:t>
       </w:r>
       <w:bookmarkEnd w:id="16"/>
-      <w:bookmarkEnd w:id="17"/>
-      <w:r>
-        <w:t xml:space="preserve"> et conception</w:t>
-      </w:r>
-      <w:bookmarkEnd w:id="18"/>
-    </w:p>
-    <w:p>
-      <w:pPr>
-        <w:pStyle w:val="Informations"/>
-        <w:numPr>
-          <w:ilvl w:val="5"/>
-          <w:numId w:val="17"/>
-        </w:numPr>
-      </w:pPr>
-      <w:r>
-        <w:t xml:space="preserve">Ce paragraphe </w:t>
-      </w:r>
-      <w:r>
-        <w:t>décrit le fonctionnement de manière détaillée.</w:t>
-      </w:r>
-    </w:p>
-    <w:p>
-      <w:pPr>
-        <w:pStyle w:val="Informations"/>
-        <w:numPr>
-          <w:ilvl w:val="6"/>
-          <w:numId w:val="17"/>
-        </w:numPr>
-      </w:pPr>
-      <w:r>
-        <w:t>Autant que possible de manière graphique</w:t>
-      </w:r>
-      <w:r>
-        <w:t>, imagée, tableaux, etc.</w:t>
-      </w:r>
-    </w:p>
-    <w:p>
-      <w:pPr>
-        <w:pStyle w:val="Informations"/>
-        <w:numPr>
-          <w:ilvl w:val="6"/>
-          <w:numId w:val="17"/>
-        </w:numPr>
-      </w:pPr>
-      <w:r>
-        <w:lastRenderedPageBreak/>
-        <w:t>Tous les cas particuliers devraient y être spécifiés</w:t>
-      </w:r>
-      <w:r>
-        <w:t>…</w:t>
-      </w:r>
-    </w:p>
-    <w:p>
-      <w:pPr>
-        <w:pStyle w:val="Informations"/>
-        <w:numPr>
-          <w:ilvl w:val="5"/>
-          <w:numId w:val="17"/>
-        </w:numPr>
-      </w:pPr>
-      <w:r>
-        <w:t>Il s’agit d’y présenter le</w:t>
-      </w:r>
-      <w:r>
-        <w:t>s fonctionnalités à développer :</w:t>
-      </w:r>
-    </w:p>
-    <w:p>
-      <w:pPr>
-        <w:pStyle w:val="Informations"/>
-        <w:numPr>
-          <w:ilvl w:val="6"/>
-          <w:numId w:val="17"/>
-        </w:numPr>
-      </w:pPr>
-      <w:r>
-        <w:t>Découpage en étapes, en modules, en fonctionnalités, etc.</w:t>
-      </w:r>
-    </w:p>
-    <w:p>
-      <w:pPr>
-        <w:pStyle w:val="Informations"/>
-        <w:numPr>
-          <w:ilvl w:val="6"/>
-          <w:numId w:val="17"/>
-        </w:numPr>
-      </w:pPr>
-      <w:r>
-        <w:t>Formulaires, interfaces graphiques, pages web, etc.</w:t>
-      </w:r>
-    </w:p>
-    <w:p>
-      <w:pPr>
-        <w:pStyle w:val="Informations"/>
-        <w:numPr>
-          <w:ilvl w:val="6"/>
-          <w:numId w:val="17"/>
-        </w:numPr>
-      </w:pPr>
-      <w:r>
-        <w:t xml:space="preserve">Schémas de navigation, schémas événementiels, structogramme, </w:t>
-      </w:r>
-      <w:r>
-        <w:t>pseudocode</w:t>
-      </w:r>
-      <w:r>
-        <w:t>, etc.</w:t>
-      </w:r>
-    </w:p>
-    <w:p>
-      <w:pPr>
-        <w:pStyle w:val="Informations"/>
-        <w:numPr>
-          <w:ilvl w:val="5"/>
-          <w:numId w:val="17"/>
-        </w:numPr>
-      </w:pPr>
-      <w:r>
-        <w:t>Si le pr</w:t>
-      </w:r>
-      <w:r>
-        <w:t xml:space="preserve">ojet inclut une base </w:t>
-      </w:r>
-      <w:r>
-        <w:t>de données :</w:t>
-      </w:r>
-    </w:p>
-    <w:p>
-      <w:pPr>
-        <w:pStyle w:val="Informations"/>
-        <w:numPr>
-          <w:ilvl w:val="6"/>
-          <w:numId w:val="17"/>
-        </w:numPr>
-      </w:pPr>
-      <w:r>
-        <w:t>Dictionnaire</w:t>
-      </w:r>
-      <w:r>
-        <w:t xml:space="preserve"> des données</w:t>
-      </w:r>
-    </w:p>
-    <w:p>
-      <w:pPr>
-        <w:pStyle w:val="Informations"/>
-        <w:numPr>
-          <w:ilvl w:val="6"/>
-          <w:numId w:val="17"/>
-        </w:numPr>
-      </w:pPr>
-      <w:r>
-        <w:t>Modèle conceptuel des données, modèles logique des données.</w:t>
-      </w:r>
-    </w:p>
-    <w:p>
-      <w:pPr>
-        <w:pStyle w:val="Titre2"/>
-      </w:pPr>
-      <w:bookmarkStart w:id="19" w:name="_Toc532179967"/>
-      <w:bookmarkStart w:id="20" w:name="_Toc165969651"/>
-      <w:bookmarkStart w:id="21" w:name="_Toc308526335"/>
-      <w:r>
-        <w:t>Conception des tests</w:t>
-      </w:r>
-      <w:bookmarkEnd w:id="19"/>
-      <w:bookmarkEnd w:id="20"/>
-      <w:bookmarkEnd w:id="21"/>
-    </w:p>
-    <w:p>
-      <w:pPr>
-        <w:pStyle w:val="Informations"/>
-        <w:numPr>
-          <w:ilvl w:val="5"/>
-          <w:numId w:val="18"/>
-        </w:numPr>
-      </w:pPr>
-      <w:r>
-        <w:t xml:space="preserve">Ce paragraphe permet de spécifier la stratégie de </w:t>
-      </w:r>
-      <w:r>
-        <w:t>test </w:t>
-      </w:r>
-      <w:r>
-        <w:t xml:space="preserve">qui sera menée au point </w:t>
-      </w:r>
-      <w:r>
-        <w:fldChar w:fldCharType="begin"/>
-      </w:r>
-      <w:r>
-        <w:instrText xml:space="preserve"> REF _Ref308525868 \r \h </w:instrText>
-      </w:r>
-      <w:r>
-        <w:fldChar w:fldCharType="separate"/>
-      </w:r>
-      <w:r>
-        <w:t>5.1</w:t>
-      </w:r>
-      <w:r>
-        <w:fldChar w:fldCharType="end"/>
-      </w:r>
-    </w:p>
-    <w:p>
-      <w:pPr>
-        <w:pStyle w:val="Informations"/>
-        <w:numPr>
-          <w:ilvl w:val="5"/>
-          <w:numId w:val="18"/>
-        </w:numPr>
-      </w:pPr>
-      <w:r>
-        <w:t>Qui, quand, avec quelles données, dans quel ordre, etc.</w:t>
-      </w:r>
-    </w:p>
-    <w:p>
-      <w:pPr>
-        <w:pStyle w:val="Titre2"/>
-      </w:pPr>
-      <w:bookmarkStart w:id="22" w:name="_Toc308526336"/>
-      <w:bookmarkStart w:id="23" w:name="_Toc532179961"/>
-      <w:r>
-        <w:t>Planification</w:t>
-      </w:r>
-      <w:r>
-        <w:t xml:space="preserve"> détaillé</w:t>
-      </w:r>
-      <w:r>
-        <w:t>e</w:t>
-      </w:r>
-      <w:bookmarkEnd w:id="22"/>
-    </w:p>
-    <w:p>
-      <w:pPr>
-        <w:pStyle w:val="Informations"/>
-        <w:numPr>
-          <w:ilvl w:val="5"/>
-          <w:numId w:val="19"/>
-        </w:numPr>
-      </w:pPr>
-      <w:r>
-        <w:t>A ce stade, après l’analyse complète du projet, un planning détaillé et complet (avec tâches, sous-tâches, dépendances, durée</w:t>
-      </w:r>
-      <w:r>
-        <w:t>, …) peut être finalisé.</w:t>
-      </w:r>
-    </w:p>
-    <w:p>
-      <w:pPr>
-        <w:pStyle w:val="Informations"/>
-        <w:numPr>
-          <w:ilvl w:val="5"/>
-          <w:numId w:val="19"/>
-        </w:numPr>
-      </w:pPr>
-      <w:r>
-        <w:t>Le planning détaillé doit s’inscrire dans le planning initial.</w:t>
-      </w:r>
-      <w:r>
-        <w:t xml:space="preserve"> Il faut que l’on puisse situer cette planification détaillée par rapport à la planification initiale.</w:t>
-      </w:r>
-    </w:p>
-    <w:p>
-      <w:pPr>
-        <w:pStyle w:val="Titre1"/>
-      </w:pPr>
-      <w:bookmarkStart w:id="24" w:name="_Toc532179964"/>
-      <w:bookmarkStart w:id="25" w:name="_Toc165969648"/>
-      <w:bookmarkStart w:id="26" w:name="_Toc308526337"/>
-      <w:bookmarkEnd w:id="23"/>
-      <w:r>
-        <w:t>Réalisation</w:t>
-      </w:r>
-      <w:bookmarkEnd w:id="24"/>
-      <w:bookmarkEnd w:id="25"/>
-      <w:bookmarkEnd w:id="26"/>
-    </w:p>
-    <w:p>
-      <w:pPr>
-        <w:pStyle w:val="Titre2"/>
-      </w:pPr>
-      <w:bookmarkStart w:id="27" w:name="_Toc532179965"/>
-      <w:bookmarkStart w:id="28" w:name="_Toc165969649"/>
-      <w:bookmarkStart w:id="29" w:name="_Toc308526338"/>
-      <w:r>
-        <w:t>Dossier de Réalisation</w:t>
-      </w:r>
-      <w:bookmarkEnd w:id="27"/>
-      <w:bookmarkEnd w:id="28"/>
-      <w:bookmarkEnd w:id="29"/>
-    </w:p>
-    <w:p>
-      <w:pPr>
-        <w:pStyle w:val="Informations"/>
-        <w:numPr>
-          <w:ilvl w:val="5"/>
-          <w:numId w:val="20"/>
-        </w:numPr>
-      </w:pPr>
-      <w:r>
-        <w:t>Ce</w:t>
-      </w:r>
-      <w:r>
-        <w:t>tte partie</w:t>
-      </w:r>
-      <w:r>
-        <w:t xml:space="preserve"> permet de reproduire ou reprendre le projet par un tiers.</w:t>
-      </w:r>
-    </w:p>
-    <w:p>
-      <w:pPr>
-        <w:pStyle w:val="Informations"/>
-        <w:numPr>
-          <w:ilvl w:val="5"/>
-          <w:numId w:val="20"/>
-        </w:numPr>
-      </w:pPr>
-      <w:r>
-        <w:t xml:space="preserve">Pour chaque </w:t>
-      </w:r>
-      <w:r>
-        <w:t xml:space="preserve">étape, il faut décrire sa mise en </w:t>
-      </w:r>
-      <w:r>
-        <w:t>œuvre. Typiquement</w:t>
-      </w:r>
-      <w:r>
-        <w:t> :</w:t>
-      </w:r>
-    </w:p>
-    <w:p>
-      <w:pPr>
-        <w:pStyle w:val="Informations"/>
-        <w:numPr>
-          <w:ilvl w:val="6"/>
-          <w:numId w:val="20"/>
-        </w:numPr>
-      </w:pPr>
-      <w:r>
-        <w:t>Versions des outils logiciels utilisés (OS, applications, pilotes, librairies, etc.)</w:t>
-      </w:r>
-    </w:p>
-    <w:p>
-      <w:pPr>
-        <w:pStyle w:val="Informations"/>
-        <w:numPr>
-          <w:ilvl w:val="6"/>
-          <w:numId w:val="20"/>
-        </w:numPr>
-      </w:pPr>
-      <w:r>
-        <w:t>Configurations spéciales</w:t>
-      </w:r>
-      <w:r>
-        <w:t xml:space="preserve"> des outils (Equipements, </w:t>
-      </w:r>
-      <w:r>
-        <w:t>PC</w:t>
-      </w:r>
-      <w:r>
-        <w:t xml:space="preserve">, machines, </w:t>
-      </w:r>
-      <w:r>
-        <w:t xml:space="preserve">outillage, </w:t>
-      </w:r>
-      <w:r>
-        <w:t>etc.)</w:t>
-      </w:r>
-    </w:p>
-    <w:p>
-      <w:pPr>
-        <w:pStyle w:val="Informations"/>
-        <w:numPr>
-          <w:ilvl w:val="6"/>
-          <w:numId w:val="20"/>
-        </w:numPr>
-      </w:pPr>
-      <w:r>
-        <w:t xml:space="preserve">Code source </w:t>
-      </w:r>
-      <w:r>
-        <w:t xml:space="preserve">commenté </w:t>
-      </w:r>
-      <w:r>
-        <w:t xml:space="preserve">des </w:t>
-      </w:r>
-      <w:r>
-        <w:t>éléments logiciels</w:t>
-      </w:r>
-      <w:r>
-        <w:t xml:space="preserve"> développés.</w:t>
-      </w:r>
-    </w:p>
-    <w:p>
-      <w:pPr>
-        <w:pStyle w:val="Informations"/>
-        <w:numPr>
-          <w:ilvl w:val="6"/>
-          <w:numId w:val="20"/>
-        </w:numPr>
-      </w:pPr>
-      <w:r>
-        <w:t>Modèle physique d’une base de données.</w:t>
-      </w:r>
-    </w:p>
-    <w:p>
-      <w:pPr>
-        <w:pStyle w:val="Informations"/>
-        <w:numPr>
-          <w:ilvl w:val="6"/>
-          <w:numId w:val="20"/>
-        </w:numPr>
-      </w:pPr>
-      <w:r>
-        <w:t>Arborescences des documents produits</w:t>
-      </w:r>
-      <w:r>
-        <w:t>.</w:t>
-      </w:r>
-    </w:p>
-    <w:p>
-      <w:pPr>
-        <w:pStyle w:val="Informations"/>
-        <w:numPr>
-          <w:ilvl w:val="5"/>
-          <w:numId w:val="20"/>
-        </w:numPr>
-      </w:pPr>
-      <w:r>
-        <w:t>Il faut décrire le parcours de réalisation e</w:t>
-      </w:r>
-      <w:r>
-        <w:t>t</w:t>
-      </w:r>
-      <w:r>
-        <w:t xml:space="preserve"> justifi</w:t>
-      </w:r>
-      <w:r>
-        <w:t>er</w:t>
-      </w:r>
-      <w:r>
-        <w:t xml:space="preserve"> les choix. </w:t>
-      </w:r>
-    </w:p>
-    <w:p>
-      <w:pPr>
-        <w:pStyle w:val="Titre2"/>
-      </w:pPr>
-      <w:bookmarkStart w:id="30" w:name="_Toc532179960"/>
-      <w:bookmarkStart w:id="31" w:name="_Toc165969644"/>
-      <w:bookmarkStart w:id="32" w:name="_Toc308526339"/>
-      <w:r>
-        <w:t>Modifications</w:t>
-      </w:r>
-      <w:bookmarkEnd w:id="30"/>
-      <w:bookmarkEnd w:id="31"/>
-      <w:bookmarkEnd w:id="32"/>
-    </w:p>
-    <w:p>
-      <w:pPr>
-        <w:pStyle w:val="Informations"/>
-        <w:numPr>
-          <w:ilvl w:val="5"/>
-          <w:numId w:val="21"/>
-        </w:numPr>
-      </w:pPr>
-      <w:r>
-        <w:t>Historique</w:t>
-      </w:r>
-      <w:r>
-        <w:t xml:space="preserve"> des modifications demandées (ou nécessaires) au</w:t>
-      </w:r>
-      <w:r>
-        <w:t>x</w:t>
-      </w:r>
-      <w:r>
-        <w:t xml:space="preserve"> spécifications détaillé</w:t>
-      </w:r>
-      <w:r>
-        <w:t>es.</w:t>
-      </w:r>
-    </w:p>
-    <w:p>
-      <w:pPr>
-        <w:pStyle w:val="Informations"/>
-        <w:numPr>
-          <w:ilvl w:val="5"/>
-          <w:numId w:val="21"/>
-        </w:numPr>
-      </w:pPr>
-      <w:r>
-        <w:t>Date, raison, description, etc.</w:t>
-      </w:r>
-    </w:p>
-    <w:p>
-      <w:pPr>
-        <w:pStyle w:val="Titre1"/>
-      </w:pPr>
-      <w:bookmarkStart w:id="33" w:name="_Toc532179966"/>
-      <w:bookmarkStart w:id="34" w:name="_Toc165969650"/>
-      <w:bookmarkStart w:id="35" w:name="_Toc308526340"/>
-      <w:r>
-        <w:t>Tests</w:t>
-      </w:r>
-      <w:bookmarkEnd w:id="33"/>
-      <w:bookmarkEnd w:id="34"/>
-      <w:bookmarkEnd w:id="35"/>
-    </w:p>
-    <w:p>
-      <w:pPr>
-        <w:pStyle w:val="Titre2"/>
-      </w:pPr>
-      <w:bookmarkStart w:id="36" w:name="_Toc532179968"/>
-      <w:bookmarkStart w:id="37" w:name="_Toc165969652"/>
-      <w:bookmarkStart w:id="38" w:name="_Ref308525868"/>
-      <w:bookmarkStart w:id="39" w:name="_Toc308526341"/>
-      <w:r>
-        <w:t>Dossier des tests</w:t>
-      </w:r>
-      <w:bookmarkEnd w:id="36"/>
-      <w:bookmarkEnd w:id="37"/>
-      <w:bookmarkEnd w:id="38"/>
-      <w:bookmarkEnd w:id="39"/>
-    </w:p>
-    <w:p>
-      <w:pPr>
-        <w:pStyle w:val="Informations"/>
-        <w:numPr>
-          <w:ilvl w:val="5"/>
-          <w:numId w:val="22"/>
-        </w:numPr>
-      </w:pPr>
-      <w:r>
-        <w:t>On dresse le bilan des t</w:t>
-      </w:r>
-      <w:r>
-        <w:t>ests effectués (qui, quand, avec quelles données…)</w:t>
-      </w:r>
-      <w:r>
-        <w:t xml:space="preserve"> sous forme de procédure. Lorsque cela est possible, fournir un tableau des tests effectués avec les résultats obtenus et les actions à entreprendre en conséquence</w:t>
-      </w:r>
-      <w:r>
-        <w:t xml:space="preserve"> (et une estimation de leur durée)</w:t>
-      </w:r>
-      <w:r>
-        <w:t>.</w:t>
-      </w:r>
-    </w:p>
-    <w:p>
-      <w:pPr>
-        <w:pStyle w:val="Informations"/>
-        <w:numPr>
-          <w:ilvl w:val="5"/>
-          <w:numId w:val="22"/>
-        </w:numPr>
-      </w:pPr>
-      <w:r>
-        <w:t xml:space="preserve">Si des tests prévus dans la stratégie n'ont pas pu être </w:t>
-      </w:r>
-      <w:r>
-        <w:t>effectués :</w:t>
-      </w:r>
-    </w:p>
-    <w:p>
-      <w:pPr>
-        <w:pStyle w:val="Informations"/>
-        <w:numPr>
-          <w:ilvl w:val="6"/>
-          <w:numId w:val="22"/>
-        </w:numPr>
-      </w:pPr>
-      <w:r>
-        <w:t>raison, décisions, etc.</w:t>
-      </w:r>
-    </w:p>
-    <w:p>
-      <w:pPr>
-        <w:pStyle w:val="Informations"/>
-        <w:numPr>
-          <w:ilvl w:val="5"/>
-          <w:numId w:val="22"/>
-        </w:numPr>
-      </w:pPr>
-      <w:r>
-        <w:t>Liste des bugs répertoriés avec la date de découverte et leur état:</w:t>
-      </w:r>
-    </w:p>
-    <w:p>
-      <w:pPr>
-        <w:pStyle w:val="Informations"/>
-        <w:numPr>
-          <w:ilvl w:val="6"/>
-          <w:numId w:val="22"/>
-        </w:numPr>
-      </w:pPr>
-      <w:r>
-        <w:t>Corrigé</w:t>
-      </w:r>
-      <w:r>
-        <w:t xml:space="preserve">, </w:t>
-      </w:r>
-      <w:r>
-        <w:t>date de correction, corrigé par, etc.</w:t>
-      </w:r>
-    </w:p>
-    <w:p>
-      <w:pPr>
-        <w:pStyle w:val="Titre1"/>
-      </w:pPr>
-      <w:bookmarkStart w:id="40" w:name="_Toc165969653"/>
-      <w:bookmarkStart w:id="41" w:name="_Toc308526342"/>
-      <w:r>
-        <w:t>Conclusion</w:t>
-      </w:r>
-      <w:bookmarkEnd w:id="40"/>
-      <w:bookmarkEnd w:id="41"/>
-    </w:p>
-    <w:p>
-      <w:pPr>
-        <w:pStyle w:val="Titre2"/>
-      </w:pPr>
-      <w:bookmarkStart w:id="42" w:name="_Toc165969654"/>
-      <w:bookmarkStart w:id="43" w:name="_Toc308526343"/>
-      <w:r>
-        <w:t xml:space="preserve">Bilan des </w:t>
-      </w:r>
-      <w:bookmarkEnd w:id="42"/>
-      <w:r>
-        <w:t>fonctionnalités demandées</w:t>
-      </w:r>
-      <w:bookmarkEnd w:id="43"/>
     </w:p>
     <w:p>
       <w:pPr>
@@ -4549,13 +4414,13 @@
       <w:pPr>
         <w:pStyle w:val="Titre2"/>
       </w:pPr>
-      <w:bookmarkStart w:id="44" w:name="_Toc165969655"/>
-      <w:bookmarkStart w:id="45" w:name="_Toc308526344"/>
+      <w:bookmarkStart w:id="17" w:name="_Toc165969655"/>
+      <w:bookmarkStart w:id="18" w:name="_Toc308526344"/>
       <w:r>
         <w:t>Bilan de la planification</w:t>
       </w:r>
-      <w:bookmarkEnd w:id="44"/>
-      <w:bookmarkEnd w:id="45"/>
+      <w:bookmarkEnd w:id="17"/>
+      <w:bookmarkEnd w:id="18"/>
     </w:p>
     <w:p>
       <w:pPr>
@@ -4594,307 +4459,55 @@
       <w:pPr>
         <w:pStyle w:val="Titre2"/>
       </w:pPr>
-      <w:bookmarkStart w:id="46" w:name="_Toc165969656"/>
-      <w:bookmarkStart w:id="47" w:name="_Toc308526345"/>
-      <w:r>
-        <w:lastRenderedPageBreak/>
+      <w:bookmarkStart w:id="19" w:name="_Toc165969656"/>
+      <w:bookmarkStart w:id="20" w:name="_Toc308526345"/>
+      <w:r>
         <w:t>Bilan personnel</w:t>
       </w:r>
-      <w:bookmarkEnd w:id="46"/>
-      <w:bookmarkEnd w:id="47"/>
+      <w:bookmarkEnd w:id="19"/>
+      <w:bookmarkEnd w:id="20"/>
+    </w:p>
+    <w:p>
+      <w:pPr>
+        <w:pStyle w:val="Titre3"/>
+      </w:pPr>
+      <w:r>
+        <w:t>Amir</w:t>
+      </w:r>
+    </w:p>
+    <w:p>
+      <w:pPr>
+        <w:pStyle w:val="Titre3"/>
+      </w:pPr>
+      <w:r>
+        <w:t>Cyril</w:t>
+      </w:r>
+    </w:p>
+    <w:p>
+      <w:pPr>
+        <w:pStyle w:val="Titre3"/>
+      </w:pPr>
+      <w:r>
+        <w:t>Mateja</w:t>
+      </w:r>
+    </w:p>
+    <w:p>
+      <w:pPr>
+        <w:pStyle w:val="Titre3"/>
+      </w:pPr>
+      <w:r>
+        <w:t>Yohan</w:t>
+      </w:r>
     </w:p>
     <w:p>
       <w:pPr>
         <w:pStyle w:val="Informations"/>
-        <w:numPr>
-          <w:ilvl w:val="5"/>
-          <w:numId w:val="24"/>
-        </w:numPr>
-      </w:pPr>
-      <w:r>
-        <w:t>Si c’était à refaire</w:t>
-      </w:r>
-      <w:r>
-        <w:t>:</w:t>
-      </w:r>
-    </w:p>
-    <w:p>
-      <w:pPr>
-        <w:pStyle w:val="Informations"/>
-        <w:numPr>
-          <w:ilvl w:val="6"/>
-          <w:numId w:val="24"/>
-        </w:numPr>
-      </w:pPr>
-      <w:r>
-        <w:t>Q</w:t>
-      </w:r>
-      <w:r>
-        <w:t xml:space="preserve">u’est-ce </w:t>
-      </w:r>
-      <w:r>
-        <w:t>qu’il faudrait garder</w:t>
-      </w:r>
-      <w:r>
-        <w:t> </w:t>
-      </w:r>
-      <w:r>
-        <w:t>? Les</w:t>
-      </w:r>
-      <w:r>
-        <w:t xml:space="preserve"> plus et les moins ?</w:t>
-      </w:r>
-    </w:p>
-    <w:p>
-      <w:pPr>
-        <w:pStyle w:val="Informations"/>
-        <w:numPr>
-          <w:ilvl w:val="6"/>
-          <w:numId w:val="24"/>
-        </w:numPr>
-      </w:pPr>
-      <w:r>
-        <w:t>Q</w:t>
-      </w:r>
-      <w:r>
-        <w:t xml:space="preserve">u’est-ce </w:t>
-      </w:r>
-      <w:r>
-        <w:t>qu’il faudrait gérer, réaliser ou traiter différemment ?</w:t>
-      </w:r>
-    </w:p>
-    <w:p>
-      <w:pPr>
-        <w:pStyle w:val="Informations"/>
-        <w:numPr>
-          <w:ilvl w:val="5"/>
-          <w:numId w:val="24"/>
-        </w:numPr>
-      </w:pPr>
-      <w:r>
-        <w:t>Qu’est que ce projet m’a appris ?</w:t>
-      </w:r>
-    </w:p>
-    <w:p>
-      <w:pPr>
-        <w:pStyle w:val="Informations"/>
-        <w:numPr>
-          <w:ilvl w:val="5"/>
-          <w:numId w:val="24"/>
-        </w:numPr>
-      </w:pPr>
-      <w:r>
-        <w:t>Suite à donner, améliorations souhaitables, …</w:t>
-      </w:r>
-    </w:p>
-    <w:p>
-      <w:pPr>
-        <w:pStyle w:val="Informations"/>
-        <w:numPr>
-          <w:ilvl w:val="5"/>
-          <w:numId w:val="24"/>
-        </w:numPr>
-      </w:pPr>
-      <w:r>
-        <w:t>Remerciements, signature, etc.</w:t>
-      </w:r>
-    </w:p>
-    <w:p>
-      <w:pPr>
-        <w:pStyle w:val="Titre1"/>
-      </w:pPr>
-      <w:bookmarkStart w:id="48" w:name="_Toc532179971"/>
-      <w:bookmarkStart w:id="49" w:name="_Toc165969657"/>
-      <w:bookmarkStart w:id="50" w:name="_Toc308526346"/>
-      <w:r>
-        <w:t>Divers</w:t>
-      </w:r>
-      <w:bookmarkEnd w:id="48"/>
-      <w:bookmarkEnd w:id="49"/>
-      <w:bookmarkEnd w:id="50"/>
-    </w:p>
-    <w:p>
-      <w:pPr>
-        <w:pStyle w:val="Titre2"/>
-      </w:pPr>
-      <w:bookmarkStart w:id="51" w:name="_Toc532179972"/>
-      <w:bookmarkStart w:id="52" w:name="_Toc165969658"/>
-      <w:bookmarkStart w:id="53" w:name="_Toc308526347"/>
-      <w:r>
-        <w:t>Journal de travail</w:t>
-      </w:r>
-      <w:bookmarkEnd w:id="51"/>
-      <w:bookmarkEnd w:id="52"/>
-      <w:bookmarkEnd w:id="53"/>
-    </w:p>
-    <w:p>
-      <w:pPr>
-        <w:pStyle w:val="Informations"/>
-        <w:numPr>
-          <w:ilvl w:val="5"/>
-          <w:numId w:val="25"/>
-        </w:numPr>
-      </w:pPr>
-      <w:r>
-        <w:t>Date, activité</w:t>
-      </w:r>
-      <w:r>
-        <w:t xml:space="preserve"> (description qui permet</w:t>
-      </w:r>
-      <w:r>
-        <w:t xml:space="preserve"> de reproduire le cheminement du projet)</w:t>
-      </w:r>
-      <w:r>
-        <w:t>, durée</w:t>
-      </w:r>
-      <w:r>
-        <w:t>, liens et références sur des documents externes</w:t>
-      </w:r>
-      <w:r>
-        <w:t>.</w:t>
-      </w:r>
-      <w:r>
-        <w:t xml:space="preserve"> Lorsqu’une activité de recherches a été entreprise, il convient d’énumérer ce qui a été trouvé, avec les références.</w:t>
-      </w:r>
-    </w:p>
-    <w:p>
-      <w:pPr>
-        <w:pStyle w:val="Titre2"/>
-      </w:pPr>
-      <w:bookmarkStart w:id="54" w:name="_Toc308526348"/>
-      <w:r>
-        <w:t>Bibliographie</w:t>
-      </w:r>
-      <w:bookmarkEnd w:id="54"/>
-    </w:p>
-    <w:p>
-      <w:pPr>
-        <w:pStyle w:val="Informations"/>
-        <w:numPr>
-          <w:ilvl w:val="5"/>
-          <w:numId w:val="25"/>
-        </w:numPr>
-      </w:pPr>
-      <w:r>
-        <w:t>Références des livres</w:t>
-      </w:r>
-      <w:r>
-        <w:t>, revues et publications</w:t>
-      </w:r>
-      <w:r>
-        <w:t xml:space="preserve"> u</w:t>
-      </w:r>
-      <w:r>
-        <w:t>tilisés durant le projet.</w:t>
-      </w:r>
-    </w:p>
-    <w:p>
-      <w:pPr>
-        <w:pStyle w:val="Titre2"/>
-      </w:pPr>
-      <w:bookmarkStart w:id="55" w:name="_Toc308526349"/>
-      <w:r>
-        <w:t>Webographie</w:t>
-      </w:r>
-      <w:bookmarkEnd w:id="55"/>
-    </w:p>
-    <w:p>
-      <w:pPr>
-        <w:pStyle w:val="Informations"/>
-        <w:numPr>
-          <w:ilvl w:val="5"/>
-          <w:numId w:val="25"/>
-        </w:numPr>
-      </w:pPr>
-      <w:r>
-        <w:t>Références des sites Internet consultés durant le projet.</w:t>
-      </w:r>
-    </w:p>
-    <w:p>
-      <w:pPr>
-        <w:pStyle w:val="Titre1"/>
-      </w:pPr>
-      <w:bookmarkStart w:id="56" w:name="_Toc308526350"/>
-      <w:r>
-        <w:t>Annexes</w:t>
-      </w:r>
-      <w:bookmarkEnd w:id="56"/>
-    </w:p>
-    <w:p>
-      <w:pPr>
-        <w:pStyle w:val="Informations"/>
-        <w:numPr>
-          <w:ilvl w:val="5"/>
-          <w:numId w:val="25"/>
-        </w:numPr>
-      </w:pPr>
-      <w:r>
-        <w:t>Listing du code source (partiel ou, plus rarement complet)</w:t>
-      </w:r>
-    </w:p>
-    <w:p>
-      <w:pPr>
-        <w:pStyle w:val="Informations"/>
-        <w:numPr>
-          <w:ilvl w:val="5"/>
-          <w:numId w:val="25"/>
-        </w:numPr>
-      </w:pPr>
-      <w:r>
-        <w:t>Guide</w:t>
-      </w:r>
-      <w:r>
-        <w:t>(s)</w:t>
-      </w:r>
-      <w:r>
-        <w:t xml:space="preserve"> d’utilisation et/ou guide de l’administrateur</w:t>
-      </w:r>
-    </w:p>
-    <w:p>
-      <w:pPr>
-        <w:pStyle w:val="Informations"/>
-        <w:numPr>
-          <w:ilvl w:val="5"/>
-          <w:numId w:val="25"/>
-        </w:numPr>
-      </w:pPr>
-      <w:r>
-        <w:t>Etat ou</w:t>
-      </w:r>
-      <w:r>
-        <w:t xml:space="preserve"> « dump » </w:t>
-      </w:r>
-      <w:r>
-        <w:t xml:space="preserve">de la configuration </w:t>
-      </w:r>
-      <w:r>
-        <w:t>des équipements</w:t>
-      </w:r>
-      <w:r>
-        <w:t xml:space="preserve"> (routeur, switch, robot, etc.).</w:t>
-      </w:r>
-    </w:p>
-    <w:p>
-      <w:pPr>
-        <w:pStyle w:val="Informations"/>
-        <w:numPr>
-          <w:ilvl w:val="5"/>
-          <w:numId w:val="25"/>
-        </w:numPr>
-      </w:pPr>
-      <w:r>
-        <w:t>Extraits</w:t>
-      </w:r>
-      <w:r>
-        <w:t xml:space="preserve"> de catalogue, documentation de fabricant</w:t>
-      </w:r>
-      <w:r>
-        <w:t>, etc.</w:t>
-      </w:r>
+        <w:ind w:left="2160"/>
+      </w:pPr>
     </w:p>
     <w:sectPr>
-      <w:headerReference w:type="default" r:id="rId12"/>
-      <w:footerReference w:type="default" r:id="rId13"/>
+      <w:headerReference w:type="default" r:id="rId13"/>
+      <w:footerReference w:type="default" r:id="rId14"/>
       <w:pgSz w:w="11906" w:h="16838" w:code="9"/>
       <w:pgMar w:top="1418" w:right="1418" w:bottom="1418" w:left="1418" w:header="709" w:footer="709" w:gutter="0"/>
       <w:cols w:space="708"/>
@@ -4906,7 +4519,7 @@
 </file>
 
 <file path=word/endnotes.xml><?xml version="1.0" encoding="utf-8"?>
-<w:endnotes xmlns:wpc="http://schemas.microsoft.com/office/word/2010/wordprocessingCanvas" xmlns:cx="http://schemas.microsoft.com/office/drawing/2014/chartex" xmlns:cx1="http://schemas.microsoft.com/office/drawing/2015/9/8/chartex" xmlns:cx2="http://schemas.microsoft.com/office/drawing/2015/10/21/chartex" xmlns:cx3="http://schemas.microsoft.com/office/drawing/2016/5/9/chartex" xmlns:cx4="http://schemas.microsoft.com/office/drawing/2016/5/10/chartex" xmlns:cx5="http://schemas.microsoft.com/office/drawing/2016/5/11/chartex" xmlns:cx6="http://schemas.microsoft.com/office/drawing/2016/5/12/chartex" xmlns:cx7="http://schemas.microsoft.com/office/drawing/2016/5/13/chartex" xmlns:cx8="http://schemas.microsoft.com/office/drawing/2016/5/14/chartex" xmlns:mc="http://schemas.openxmlformats.org/markup-compatibility/2006" xmlns:aink="http://schemas.microsoft.com/office/drawing/2016/ink" xmlns:am3d="http://schemas.microsoft.com/office/drawing/2017/model3d" xmlns:o="urn:schemas-microsoft-com:office:office" xmlns:oel="http://schemas.microsoft.com/office/2019/extlst" xmlns:r="http://schemas.openxmlformats.org/officeDocument/2006/relationships" xmlns:m="http://schemas.openxmlformats.org/officeDocument/2006/math" xmlns:v="urn:schemas-microsoft-com:vml" xmlns:wp14="http://schemas.microsoft.com/office/word/2010/wordprocessingDrawing" xmlns:wp="http://schemas.openxmlformats.org/drawingml/2006/wordprocessingDrawing" xmlns:w10="urn:schemas-microsoft-com:office:word" xmlns:w="http://schemas.openxmlformats.org/wordprocessingml/2006/main" xmlns:w14="http://schemas.microsoft.com/office/word/2010/wordml" xmlns:w15="http://schemas.microsoft.com/office/word/2012/wordml" xmlns:w16cex="http://schemas.microsoft.com/office/word/2018/wordml/cex" xmlns:w16cid="http://schemas.microsoft.com/office/word/2016/wordml/cid" xmlns:w16="http://schemas.microsoft.com/office/word/2018/wordml" xmlns:w16sdtdh="http://schemas.microsoft.com/office/word/2020/wordml/sdtdatahash" xmlns:w16se="http://schemas.microsoft.com/office/word/2015/wordml/symex" xmlns:wpg="http://schemas.microsoft.com/office/word/2010/wordprocessingGroup" xmlns:wpi="http://schemas.microsoft.com/office/word/2010/wordprocessingInk" xmlns:wne="http://schemas.microsoft.com/office/word/2006/wordml" xmlns:wps="http://schemas.microsoft.com/office/word/2010/wordprocessingShape" mc:Ignorable="w14 w15 w16se w16cid w16 w16cex w16sdtdh wp14">
+<w:endnotes xmlns:wpc="http://schemas.microsoft.com/office/word/2010/wordprocessingCanvas" xmlns:cx="http://schemas.microsoft.com/office/drawing/2014/chartex" xmlns:cx1="http://schemas.microsoft.com/office/drawing/2015/9/8/chartex" xmlns:cx2="http://schemas.microsoft.com/office/drawing/2015/10/21/chartex" xmlns:cx3="http://schemas.microsoft.com/office/drawing/2016/5/9/chartex" xmlns:cx4="http://schemas.microsoft.com/office/drawing/2016/5/10/chartex" xmlns:cx5="http://schemas.microsoft.com/office/drawing/2016/5/11/chartex" xmlns:cx6="http://schemas.microsoft.com/office/drawing/2016/5/12/chartex" xmlns:cx7="http://schemas.microsoft.com/office/drawing/2016/5/13/chartex" xmlns:cx8="http://schemas.microsoft.com/office/drawing/2016/5/14/chartex" xmlns:mc="http://schemas.openxmlformats.org/markup-compatibility/2006" xmlns:aink="http://schemas.microsoft.com/office/drawing/2016/ink" xmlns:am3d="http://schemas.microsoft.com/office/drawing/2017/model3d" xmlns:o="urn:schemas-microsoft-com:office:office" xmlns:oel="http://schemas.microsoft.com/office/2019/extlst" xmlns:r="http://schemas.openxmlformats.org/officeDocument/2006/relationships" xmlns:m="http://schemas.openxmlformats.org/officeDocument/2006/math" xmlns:v="urn:schemas-microsoft-com:vml" xmlns:wp14="http://schemas.microsoft.com/office/word/2010/wordprocessingDrawing" xmlns:wp="http://schemas.openxmlformats.org/drawingml/2006/wordprocessingDrawing" xmlns:w10="urn:schemas-microsoft-com:office:word" xmlns:w="http://schemas.openxmlformats.org/wordprocessingml/2006/main" xmlns:w14="http://schemas.microsoft.com/office/word/2010/wordml" xmlns:w15="http://schemas.microsoft.com/office/word/2012/wordml" xmlns:w16cex="http://schemas.microsoft.com/office/word/2018/wordml/cex" xmlns:w16cid="http://schemas.microsoft.com/office/word/2016/wordml/cid" xmlns:w16="http://schemas.microsoft.com/office/word/2018/wordml" xmlns:w16du="http://schemas.microsoft.com/office/word/2023/wordml/word16du" xmlns:w16sdtdh="http://schemas.microsoft.com/office/word/2020/wordml/sdtdatahash" xmlns:w16se="http://schemas.microsoft.com/office/word/2015/wordml/symex" xmlns:wpg="http://schemas.microsoft.com/office/word/2010/wordprocessingGroup" xmlns:wpi="http://schemas.microsoft.com/office/word/2010/wordprocessingInk" xmlns:wne="http://schemas.microsoft.com/office/word/2006/wordml" xmlns:wps="http://schemas.microsoft.com/office/word/2010/wordprocessingShape" mc:Ignorable="w14 w15 w16se w16cid w16 w16cex w16sdtdh w16du wp14">
   <w:endnote w:type="separator" w:id="-1">
     <w:p>
       <w:r>
@@ -4925,7 +4538,7 @@
 </file>
 
 <file path=word/footer1.xml><?xml version="1.0" encoding="utf-8"?>
-<w:ftr xmlns:wpc="http://schemas.microsoft.com/office/word/2010/wordprocessingCanvas" xmlns:cx="http://schemas.microsoft.com/office/drawing/2014/chartex" xmlns:cx1="http://schemas.microsoft.com/office/drawing/2015/9/8/chartex" xmlns:cx2="http://schemas.microsoft.com/office/drawing/2015/10/21/chartex" xmlns:cx3="http://schemas.microsoft.com/office/drawing/2016/5/9/chartex" xmlns:cx4="http://schemas.microsoft.com/office/drawing/2016/5/10/chartex" xmlns:cx5="http://schemas.microsoft.com/office/drawing/2016/5/11/chartex" xmlns:cx6="http://schemas.microsoft.com/office/drawing/2016/5/12/chartex" xmlns:cx7="http://schemas.microsoft.com/office/drawing/2016/5/13/chartex" xmlns:cx8="http://schemas.microsoft.com/office/drawing/2016/5/14/chartex" xmlns:mc="http://schemas.openxmlformats.org/markup-compatibility/2006" xmlns:aink="http://schemas.microsoft.com/office/drawing/2016/ink" xmlns:am3d="http://schemas.microsoft.com/office/drawing/2017/model3d" xmlns:o="urn:schemas-microsoft-com:office:office" xmlns:oel="http://schemas.microsoft.com/office/2019/extlst" xmlns:r="http://schemas.openxmlformats.org/officeDocument/2006/relationships" xmlns:m="http://schemas.openxmlformats.org/officeDocument/2006/math" xmlns:v="urn:schemas-microsoft-com:vml" xmlns:wp14="http://schemas.microsoft.com/office/word/2010/wordprocessingDrawing" xmlns:wp="http://schemas.openxmlformats.org/drawingml/2006/wordprocessingDrawing" xmlns:w10="urn:schemas-microsoft-com:office:word" xmlns:w="http://schemas.openxmlformats.org/wordprocessingml/2006/main" xmlns:w14="http://schemas.microsoft.com/office/word/2010/wordml" xmlns:w15="http://schemas.microsoft.com/office/word/2012/wordml" xmlns:w16cex="http://schemas.microsoft.com/office/word/2018/wordml/cex" xmlns:w16cid="http://schemas.microsoft.com/office/word/2016/wordml/cid" xmlns:w16="http://schemas.microsoft.com/office/word/2018/wordml" xmlns:w16sdtdh="http://schemas.microsoft.com/office/word/2020/wordml/sdtdatahash" xmlns:w16se="http://schemas.microsoft.com/office/word/2015/wordml/symex" xmlns:wpg="http://schemas.microsoft.com/office/word/2010/wordprocessingGroup" xmlns:wpi="http://schemas.microsoft.com/office/word/2010/wordprocessingInk" xmlns:wne="http://schemas.microsoft.com/office/word/2006/wordml" xmlns:wps="http://schemas.microsoft.com/office/word/2010/wordprocessingShape" mc:Ignorable="w14 w15 w16se w16cid w16 w16cex w16sdtdh wp14">
+<w:ftr xmlns:wpc="http://schemas.microsoft.com/office/word/2010/wordprocessingCanvas" xmlns:cx="http://schemas.microsoft.com/office/drawing/2014/chartex" xmlns:cx1="http://schemas.microsoft.com/office/drawing/2015/9/8/chartex" xmlns:cx2="http://schemas.microsoft.com/office/drawing/2015/10/21/chartex" xmlns:cx3="http://schemas.microsoft.com/office/drawing/2016/5/9/chartex" xmlns:cx4="http://schemas.microsoft.com/office/drawing/2016/5/10/chartex" xmlns:cx5="http://schemas.microsoft.com/office/drawing/2016/5/11/chartex" xmlns:cx6="http://schemas.microsoft.com/office/drawing/2016/5/12/chartex" xmlns:cx7="http://schemas.microsoft.com/office/drawing/2016/5/13/chartex" xmlns:cx8="http://schemas.microsoft.com/office/drawing/2016/5/14/chartex" xmlns:mc="http://schemas.openxmlformats.org/markup-compatibility/2006" xmlns:aink="http://schemas.microsoft.com/office/drawing/2016/ink" xmlns:am3d="http://schemas.microsoft.com/office/drawing/2017/model3d" xmlns:o="urn:schemas-microsoft-com:office:office" xmlns:oel="http://schemas.microsoft.com/office/2019/extlst" xmlns:r="http://schemas.openxmlformats.org/officeDocument/2006/relationships" xmlns:m="http://schemas.openxmlformats.org/officeDocument/2006/math" xmlns:v="urn:schemas-microsoft-com:vml" xmlns:wp14="http://schemas.microsoft.com/office/word/2010/wordprocessingDrawing" xmlns:wp="http://schemas.openxmlformats.org/drawingml/2006/wordprocessingDrawing" xmlns:w10="urn:schemas-microsoft-com:office:word" xmlns:w="http://schemas.openxmlformats.org/wordprocessingml/2006/main" xmlns:w14="http://schemas.microsoft.com/office/word/2010/wordml" xmlns:w15="http://schemas.microsoft.com/office/word/2012/wordml" xmlns:w16cex="http://schemas.microsoft.com/office/word/2018/wordml/cex" xmlns:w16cid="http://schemas.microsoft.com/office/word/2016/wordml/cid" xmlns:w16="http://schemas.microsoft.com/office/word/2018/wordml" xmlns:w16du="http://schemas.microsoft.com/office/word/2023/wordml/word16du" xmlns:w16sdtdh="http://schemas.microsoft.com/office/word/2020/wordml/sdtdatahash" xmlns:w16se="http://schemas.microsoft.com/office/word/2015/wordml/symex" xmlns:wpg="http://schemas.microsoft.com/office/word/2010/wordprocessingGroup" xmlns:wpi="http://schemas.microsoft.com/office/word/2010/wordprocessingInk" xmlns:wne="http://schemas.microsoft.com/office/word/2006/wordml" xmlns:wps="http://schemas.microsoft.com/office/word/2010/wordprocessingShape" mc:Ignorable="w14 w15 w16se w16cid w16 w16cex w16sdtdh w16du wp14">
   <w:tbl>
     <w:tblPr>
       <w:tblStyle w:val="Grilledutableau"/>
@@ -4941,9 +4554,9 @@
       <w:tblLook w:val="01E0" w:firstRow="1" w:lastRow="1" w:firstColumn="1" w:lastColumn="1" w:noHBand="0" w:noVBand="0"/>
     </w:tblPr>
     <w:tblGrid>
-      <w:gridCol w:w="3510"/>
-      <w:gridCol w:w="2680"/>
-      <w:gridCol w:w="3096"/>
+      <w:gridCol w:w="3434"/>
+      <w:gridCol w:w="2609"/>
+      <w:gridCol w:w="3027"/>
     </w:tblGrid>
     <w:tr>
       <w:trPr>
@@ -5374,7 +4987,7 @@
               <w:noProof/>
               <w:szCs w:val="16"/>
             </w:rPr>
-            <w:t>26.04.2024 14:03</w:t>
+            <w:t>26.05.2024 16:01</w:t>
           </w:r>
           <w:r>
             <w:rPr>
@@ -5427,7 +5040,7 @@
 </file>
 
 <file path=word/footnotes.xml><?xml version="1.0" encoding="utf-8"?>
-<w:footnotes xmlns:wpc="http://schemas.microsoft.com/office/word/2010/wordprocessingCanvas" xmlns:cx="http://schemas.microsoft.com/office/drawing/2014/chartex" xmlns:cx1="http://schemas.microsoft.com/office/drawing/2015/9/8/chartex" xmlns:cx2="http://schemas.microsoft.com/office/drawing/2015/10/21/chartex" xmlns:cx3="http://schemas.microsoft.com/office/drawing/2016/5/9/chartex" xmlns:cx4="http://schemas.microsoft.com/office/drawing/2016/5/10/chartex" xmlns:cx5="http://schemas.microsoft.com/office/drawing/2016/5/11/chartex" xmlns:cx6="http://schemas.microsoft.com/office/drawing/2016/5/12/chartex" xmlns:cx7="http://schemas.microsoft.com/office/drawing/2016/5/13/chartex" xmlns:cx8="http://schemas.microsoft.com/office/drawing/2016/5/14/chartex" xmlns:mc="http://schemas.openxmlformats.org/markup-compatibility/2006" xmlns:aink="http://schemas.microsoft.com/office/drawing/2016/ink" xmlns:am3d="http://schemas.microsoft.com/office/drawing/2017/model3d" xmlns:o="urn:schemas-microsoft-com:office:office" xmlns:oel="http://schemas.microsoft.com/office/2019/extlst" xmlns:r="http://schemas.openxmlformats.org/officeDocument/2006/relationships" xmlns:m="http://schemas.openxmlformats.org/officeDocument/2006/math" xmlns:v="urn:schemas-microsoft-com:vml" xmlns:wp14="http://schemas.microsoft.com/office/word/2010/wordprocessingDrawing" xmlns:wp="http://schemas.openxmlformats.org/drawingml/2006/wordprocessingDrawing" xmlns:w10="urn:schemas-microsoft-com:office:word" xmlns:w="http://schemas.openxmlformats.org/wordprocessingml/2006/main" xmlns:w14="http://schemas.microsoft.com/office/word/2010/wordml" xmlns:w15="http://schemas.microsoft.com/office/word/2012/wordml" xmlns:w16cex="http://schemas.microsoft.com/office/word/2018/wordml/cex" xmlns:w16cid="http://schemas.microsoft.com/office/word/2016/wordml/cid" xmlns:w16="http://schemas.microsoft.com/office/word/2018/wordml" xmlns:w16sdtdh="http://schemas.microsoft.com/office/word/2020/wordml/sdtdatahash" xmlns:w16se="http://schemas.microsoft.com/office/word/2015/wordml/symex" xmlns:wpg="http://schemas.microsoft.com/office/word/2010/wordprocessingGroup" xmlns:wpi="http://schemas.microsoft.com/office/word/2010/wordprocessingInk" xmlns:wne="http://schemas.microsoft.com/office/word/2006/wordml" xmlns:wps="http://schemas.microsoft.com/office/word/2010/wordprocessingShape" mc:Ignorable="w14 w15 w16se w16cid w16 w16cex w16sdtdh wp14">
+<w:footnotes xmlns:wpc="http://schemas.microsoft.com/office/word/2010/wordprocessingCanvas" xmlns:cx="http://schemas.microsoft.com/office/drawing/2014/chartex" xmlns:cx1="http://schemas.microsoft.com/office/drawing/2015/9/8/chartex" xmlns:cx2="http://schemas.microsoft.com/office/drawing/2015/10/21/chartex" xmlns:cx3="http://schemas.microsoft.com/office/drawing/2016/5/9/chartex" xmlns:cx4="http://schemas.microsoft.com/office/drawing/2016/5/10/chartex" xmlns:cx5="http://schemas.microsoft.com/office/drawing/2016/5/11/chartex" xmlns:cx6="http://schemas.microsoft.com/office/drawing/2016/5/12/chartex" xmlns:cx7="http://schemas.microsoft.com/office/drawing/2016/5/13/chartex" xmlns:cx8="http://schemas.microsoft.com/office/drawing/2016/5/14/chartex" xmlns:mc="http://schemas.openxmlformats.org/markup-compatibility/2006" xmlns:aink="http://schemas.microsoft.com/office/drawing/2016/ink" xmlns:am3d="http://schemas.microsoft.com/office/drawing/2017/model3d" xmlns:o="urn:schemas-microsoft-com:office:office" xmlns:oel="http://schemas.microsoft.com/office/2019/extlst" xmlns:r="http://schemas.openxmlformats.org/officeDocument/2006/relationships" xmlns:m="http://schemas.openxmlformats.org/officeDocument/2006/math" xmlns:v="urn:schemas-microsoft-com:vml" xmlns:wp14="http://schemas.microsoft.com/office/word/2010/wordprocessingDrawing" xmlns:wp="http://schemas.openxmlformats.org/drawingml/2006/wordprocessingDrawing" xmlns:w10="urn:schemas-microsoft-com:office:word" xmlns:w="http://schemas.openxmlformats.org/wordprocessingml/2006/main" xmlns:w14="http://schemas.microsoft.com/office/word/2010/wordml" xmlns:w15="http://schemas.microsoft.com/office/word/2012/wordml" xmlns:w16cex="http://schemas.microsoft.com/office/word/2018/wordml/cex" xmlns:w16cid="http://schemas.microsoft.com/office/word/2016/wordml/cid" xmlns:w16="http://schemas.microsoft.com/office/word/2018/wordml" xmlns:w16du="http://schemas.microsoft.com/office/word/2023/wordml/word16du" xmlns:w16sdtdh="http://schemas.microsoft.com/office/word/2020/wordml/sdtdatahash" xmlns:w16se="http://schemas.microsoft.com/office/word/2015/wordml/symex" xmlns:wpg="http://schemas.microsoft.com/office/word/2010/wordprocessingGroup" xmlns:wpi="http://schemas.microsoft.com/office/word/2010/wordprocessingInk" xmlns:wne="http://schemas.microsoft.com/office/word/2006/wordml" xmlns:wps="http://schemas.microsoft.com/office/word/2010/wordprocessingShape" mc:Ignorable="w14 w15 w16se w16cid w16 w16cex w16sdtdh w16du wp14">
   <w:footnote w:type="separator" w:id="-1">
     <w:p>
       <w:r>
@@ -5446,7 +5059,7 @@
 </file>
 
 <file path=word/header1.xml><?xml version="1.0" encoding="utf-8"?>
-<w:hdr xmlns:wpc="http://schemas.microsoft.com/office/word/2010/wordprocessingCanvas" xmlns:cx="http://schemas.microsoft.com/office/drawing/2014/chartex" xmlns:cx1="http://schemas.microsoft.com/office/drawing/2015/9/8/chartex" xmlns:cx2="http://schemas.microsoft.com/office/drawing/2015/10/21/chartex" xmlns:cx3="http://schemas.microsoft.com/office/drawing/2016/5/9/chartex" xmlns:cx4="http://schemas.microsoft.com/office/drawing/2016/5/10/chartex" xmlns:cx5="http://schemas.microsoft.com/office/drawing/2016/5/11/chartex" xmlns:cx6="http://schemas.microsoft.com/office/drawing/2016/5/12/chartex" xmlns:cx7="http://schemas.microsoft.com/office/drawing/2016/5/13/chartex" xmlns:cx8="http://schemas.microsoft.com/office/drawing/2016/5/14/chartex" xmlns:mc="http://schemas.openxmlformats.org/markup-compatibility/2006" xmlns:aink="http://schemas.microsoft.com/office/drawing/2016/ink" xmlns:am3d="http://schemas.microsoft.com/office/drawing/2017/model3d" xmlns:o="urn:schemas-microsoft-com:office:office" xmlns:oel="http://schemas.microsoft.com/office/2019/extlst" xmlns:r="http://schemas.openxmlformats.org/officeDocument/2006/relationships" xmlns:m="http://schemas.openxmlformats.org/officeDocument/2006/math" xmlns:v="urn:schemas-microsoft-com:vml" xmlns:wp14="http://schemas.microsoft.com/office/word/2010/wordprocessingDrawing" xmlns:wp="http://schemas.openxmlformats.org/drawingml/2006/wordprocessingDrawing" xmlns:w10="urn:schemas-microsoft-com:office:word" xmlns:w="http://schemas.openxmlformats.org/wordprocessingml/2006/main" xmlns:w14="http://schemas.microsoft.com/office/word/2010/wordml" xmlns:w15="http://schemas.microsoft.com/office/word/2012/wordml" xmlns:w16cex="http://schemas.microsoft.com/office/word/2018/wordml/cex" xmlns:w16cid="http://schemas.microsoft.com/office/word/2016/wordml/cid" xmlns:w16="http://schemas.microsoft.com/office/word/2018/wordml" xmlns:w16sdtdh="http://schemas.microsoft.com/office/word/2020/wordml/sdtdatahash" xmlns:w16se="http://schemas.microsoft.com/office/word/2015/wordml/symex" xmlns:wpg="http://schemas.microsoft.com/office/word/2010/wordprocessingGroup" xmlns:wpi="http://schemas.microsoft.com/office/word/2010/wordprocessingInk" xmlns:wne="http://schemas.microsoft.com/office/word/2006/wordml" xmlns:wps="http://schemas.microsoft.com/office/word/2010/wordprocessingShape" mc:Ignorable="w14 w15 w16se w16cid w16 w16cex w16sdtdh wp14">
+<w:hdr xmlns:wpc="http://schemas.microsoft.com/office/word/2010/wordprocessingCanvas" xmlns:cx="http://schemas.microsoft.com/office/drawing/2014/chartex" xmlns:cx1="http://schemas.microsoft.com/office/drawing/2015/9/8/chartex" xmlns:cx2="http://schemas.microsoft.com/office/drawing/2015/10/21/chartex" xmlns:cx3="http://schemas.microsoft.com/office/drawing/2016/5/9/chartex" xmlns:cx4="http://schemas.microsoft.com/office/drawing/2016/5/10/chartex" xmlns:cx5="http://schemas.microsoft.com/office/drawing/2016/5/11/chartex" xmlns:cx6="http://schemas.microsoft.com/office/drawing/2016/5/12/chartex" xmlns:cx7="http://schemas.microsoft.com/office/drawing/2016/5/13/chartex" xmlns:cx8="http://schemas.microsoft.com/office/drawing/2016/5/14/chartex" xmlns:mc="http://schemas.openxmlformats.org/markup-compatibility/2006" xmlns:aink="http://schemas.microsoft.com/office/drawing/2016/ink" xmlns:am3d="http://schemas.microsoft.com/office/drawing/2017/model3d" xmlns:o="urn:schemas-microsoft-com:office:office" xmlns:oel="http://schemas.microsoft.com/office/2019/extlst" xmlns:r="http://schemas.openxmlformats.org/officeDocument/2006/relationships" xmlns:m="http://schemas.openxmlformats.org/officeDocument/2006/math" xmlns:v="urn:schemas-microsoft-com:vml" xmlns:wp14="http://schemas.microsoft.com/office/word/2010/wordprocessingDrawing" xmlns:wp="http://schemas.openxmlformats.org/drawingml/2006/wordprocessingDrawing" xmlns:w10="urn:schemas-microsoft-com:office:word" xmlns:w="http://schemas.openxmlformats.org/wordprocessingml/2006/main" xmlns:w14="http://schemas.microsoft.com/office/word/2010/wordml" xmlns:w15="http://schemas.microsoft.com/office/word/2012/wordml" xmlns:w16cex="http://schemas.microsoft.com/office/word/2018/wordml/cex" xmlns:w16cid="http://schemas.microsoft.com/office/word/2016/wordml/cid" xmlns:w16="http://schemas.microsoft.com/office/word/2018/wordml" xmlns:w16du="http://schemas.microsoft.com/office/word/2023/wordml/word16du" xmlns:w16sdtdh="http://schemas.microsoft.com/office/word/2020/wordml/sdtdatahash" xmlns:w16se="http://schemas.microsoft.com/office/word/2015/wordml/symex" xmlns:wpg="http://schemas.microsoft.com/office/word/2010/wordprocessingGroup" xmlns:wpi="http://schemas.microsoft.com/office/word/2010/wordprocessingInk" xmlns:wne="http://schemas.microsoft.com/office/word/2006/wordml" xmlns:wps="http://schemas.microsoft.com/office/word/2010/wordprocessingShape" mc:Ignorable="w14 w15 w16se w16cid w16 w16cex w16sdtdh w16du wp14">
   <w:tbl>
     <w:tblPr>
       <w:tblStyle w:val="Grilledutableau"/>
@@ -5461,9 +5074,9 @@
       <w:tblLook w:val="01E0" w:firstRow="1" w:lastRow="1" w:firstColumn="1" w:lastColumn="1" w:noHBand="0" w:noVBand="0"/>
     </w:tblPr>
     <w:tblGrid>
-      <w:gridCol w:w="2444"/>
-      <w:gridCol w:w="4559"/>
-      <w:gridCol w:w="2283"/>
+      <w:gridCol w:w="2390"/>
+      <w:gridCol w:w="4411"/>
+      <w:gridCol w:w="2269"/>
     </w:tblGrid>
     <w:tr>
       <w:trPr>
@@ -5564,7 +5177,7 @@
 </file>
 
 <file path=word/numbering.xml><?xml version="1.0" encoding="utf-8"?>
-<w:numbering xmlns:wpc="http://schemas.microsoft.com/office/word/2010/wordprocessingCanvas" xmlns:cx="http://schemas.microsoft.com/office/drawing/2014/chartex" xmlns:cx1="http://schemas.microsoft.com/office/drawing/2015/9/8/chartex" xmlns:cx2="http://schemas.microsoft.com/office/drawing/2015/10/21/chartex" xmlns:cx3="http://schemas.microsoft.com/office/drawing/2016/5/9/chartex" xmlns:cx4="http://schemas.microsoft.com/office/drawing/2016/5/10/chartex" xmlns:cx5="http://schemas.microsoft.com/office/drawing/2016/5/11/chartex" xmlns:cx6="http://schemas.microsoft.com/office/drawing/2016/5/12/chartex" xmlns:cx7="http://schemas.microsoft.com/office/drawing/2016/5/13/chartex" xmlns:cx8="http://schemas.microsoft.com/office/drawing/2016/5/14/chartex" xmlns:mc="http://schemas.openxmlformats.org/markup-compatibility/2006" xmlns:aink="http://schemas.microsoft.com/office/drawing/2016/ink" xmlns:am3d="http://schemas.microsoft.com/office/drawing/2017/model3d" xmlns:o="urn:schemas-microsoft-com:office:office" xmlns:oel="http://schemas.microsoft.com/office/2019/extlst" xmlns:r="http://schemas.openxmlformats.org/officeDocument/2006/relationships" xmlns:m="http://schemas.openxmlformats.org/officeDocument/2006/math" xmlns:v="urn:schemas-microsoft-com:vml" xmlns:wp14="http://schemas.microsoft.com/office/word/2010/wordprocessingDrawing" xmlns:wp="http://schemas.openxmlformats.org/drawingml/2006/wordprocessingDrawing" xmlns:w10="urn:schemas-microsoft-com:office:word" xmlns:w="http://schemas.openxmlformats.org/wordprocessingml/2006/main" xmlns:w14="http://schemas.microsoft.com/office/word/2010/wordml" xmlns:w15="http://schemas.microsoft.com/office/word/2012/wordml" xmlns:w16cex="http://schemas.microsoft.com/office/word/2018/wordml/cex" xmlns:w16cid="http://schemas.microsoft.com/office/word/2016/wordml/cid" xmlns:w16="http://schemas.microsoft.com/office/word/2018/wordml" xmlns:w16sdtdh="http://schemas.microsoft.com/office/word/2020/wordml/sdtdatahash" xmlns:w16se="http://schemas.microsoft.com/office/word/2015/wordml/symex" xmlns:wpg="http://schemas.microsoft.com/office/word/2010/wordprocessingGroup" xmlns:wpi="http://schemas.microsoft.com/office/word/2010/wordprocessingInk" xmlns:wne="http://schemas.microsoft.com/office/word/2006/wordml" xmlns:wps="http://schemas.microsoft.com/office/word/2010/wordprocessingShape" mc:Ignorable="w14 w15 w16se w16cid w16 w16cex w16sdtdh wp14">
+<w:numbering xmlns:wpc="http://schemas.microsoft.com/office/word/2010/wordprocessingCanvas" xmlns:cx="http://schemas.microsoft.com/office/drawing/2014/chartex" xmlns:cx1="http://schemas.microsoft.com/office/drawing/2015/9/8/chartex" xmlns:cx2="http://schemas.microsoft.com/office/drawing/2015/10/21/chartex" xmlns:cx3="http://schemas.microsoft.com/office/drawing/2016/5/9/chartex" xmlns:cx4="http://schemas.microsoft.com/office/drawing/2016/5/10/chartex" xmlns:cx5="http://schemas.microsoft.com/office/drawing/2016/5/11/chartex" xmlns:cx6="http://schemas.microsoft.com/office/drawing/2016/5/12/chartex" xmlns:cx7="http://schemas.microsoft.com/office/drawing/2016/5/13/chartex" xmlns:cx8="http://schemas.microsoft.com/office/drawing/2016/5/14/chartex" xmlns:mc="http://schemas.openxmlformats.org/markup-compatibility/2006" xmlns:aink="http://schemas.microsoft.com/office/drawing/2016/ink" xmlns:am3d="http://schemas.microsoft.com/office/drawing/2017/model3d" xmlns:o="urn:schemas-microsoft-com:office:office" xmlns:oel="http://schemas.microsoft.com/office/2019/extlst" xmlns:r="http://schemas.openxmlformats.org/officeDocument/2006/relationships" xmlns:m="http://schemas.openxmlformats.org/officeDocument/2006/math" xmlns:v="urn:schemas-microsoft-com:vml" xmlns:wp14="http://schemas.microsoft.com/office/word/2010/wordprocessingDrawing" xmlns:wp="http://schemas.openxmlformats.org/drawingml/2006/wordprocessingDrawing" xmlns:w10="urn:schemas-microsoft-com:office:word" xmlns:w="http://schemas.openxmlformats.org/wordprocessingml/2006/main" xmlns:w14="http://schemas.microsoft.com/office/word/2010/wordml" xmlns:w15="http://schemas.microsoft.com/office/word/2012/wordml" xmlns:w16cex="http://schemas.microsoft.com/office/word/2018/wordml/cex" xmlns:w16cid="http://schemas.microsoft.com/office/word/2016/wordml/cid" xmlns:w16="http://schemas.microsoft.com/office/word/2018/wordml" xmlns:w16du="http://schemas.microsoft.com/office/word/2023/wordml/word16du" xmlns:w16sdtdh="http://schemas.microsoft.com/office/word/2020/wordml/sdtdatahash" xmlns:w16se="http://schemas.microsoft.com/office/word/2015/wordml/symex" xmlns:wpg="http://schemas.microsoft.com/office/word/2010/wordprocessingGroup" xmlns:wpi="http://schemas.microsoft.com/office/word/2010/wordprocessingInk" xmlns:wne="http://schemas.microsoft.com/office/word/2006/wordml" xmlns:wps="http://schemas.microsoft.com/office/word/2010/wordprocessingShape" mc:Ignorable="w14 w15 w16se w16cid w16 w16cex w16sdtdh w16du wp14">
   <w:numPicBullet w:numPicBulletId="0">
     <w:pict>
       <v:shapetype id="_x0000_t75" coordsize="21600,21600" o:spt="75" o:preferrelative="t" path="m@4@5l@4@11@9@11@9@5xe" filled="f" stroked="f">
@@ -5586,7 +5199,7 @@
         <v:path o:extrusionok="f" gradientshapeok="t" o:connecttype="rect"/>
         <o:lock v:ext="edit" aspectratio="t"/>
       </v:shapetype>
-      <v:shape id="_x0000_i1031" type="#_x0000_t75" style="width:12pt;height:12pt" o:bullet="t">
+      <v:shape id="_x0000_i1040" type="#_x0000_t75" style="width:10.6pt;height:10.6pt" o:bullet="t">
         <v:imagedata r:id="rId1" o:title="BD10263_"/>
       </v:shape>
     </w:pict>
@@ -8070,6 +7683,118 @@
     </w:lvl>
   </w:abstractNum>
   <w:abstractNum w:abstractNumId="31" w15:restartNumberingAfterBreak="0">
+    <w:nsid w:val="5AEC5B96"/>
+    <w:multiLevelType w:val="hybridMultilevel"/>
+    <w:tmpl w:val="F19ECF16"/>
+    <w:lvl w:ilvl="0" w:tplc="100C0001">
+      <w:start w:val="1"/>
+      <w:numFmt w:val="bullet"/>
+      <w:lvlText w:val=""/>
+      <w:lvlJc w:val="left"/>
+      <w:pPr>
+        <w:ind w:left="1287" w:hanging="360"/>
+      </w:pPr>
+      <w:rPr>
+        <w:rFonts w:ascii="Symbol" w:hAnsi="Symbol" w:hint="default"/>
+      </w:rPr>
+    </w:lvl>
+    <w:lvl w:ilvl="1" w:tplc="27C2B942">
+      <w:numFmt w:val="bullet"/>
+      <w:lvlText w:val="•"/>
+      <w:lvlJc w:val="left"/>
+      <w:pPr>
+        <w:ind w:left="2007" w:hanging="360"/>
+      </w:pPr>
+      <w:rPr>
+        <w:rFonts w:ascii="Century Gothic" w:eastAsia="Times New Roman" w:hAnsi="Century Gothic" w:cs="Times New Roman" w:hint="default"/>
+      </w:rPr>
+    </w:lvl>
+    <w:lvl w:ilvl="2" w:tplc="100C0005" w:tentative="1">
+      <w:start w:val="1"/>
+      <w:numFmt w:val="bullet"/>
+      <w:lvlText w:val=""/>
+      <w:lvlJc w:val="left"/>
+      <w:pPr>
+        <w:ind w:left="2727" w:hanging="360"/>
+      </w:pPr>
+      <w:rPr>
+        <w:rFonts w:ascii="Wingdings" w:hAnsi="Wingdings" w:hint="default"/>
+      </w:rPr>
+    </w:lvl>
+    <w:lvl w:ilvl="3" w:tplc="100C0001" w:tentative="1">
+      <w:start w:val="1"/>
+      <w:numFmt w:val="bullet"/>
+      <w:lvlText w:val=""/>
+      <w:lvlJc w:val="left"/>
+      <w:pPr>
+        <w:ind w:left="3447" w:hanging="360"/>
+      </w:pPr>
+      <w:rPr>
+        <w:rFonts w:ascii="Symbol" w:hAnsi="Symbol" w:hint="default"/>
+      </w:rPr>
+    </w:lvl>
+    <w:lvl w:ilvl="4" w:tplc="100C0003" w:tentative="1">
+      <w:start w:val="1"/>
+      <w:numFmt w:val="bullet"/>
+      <w:lvlText w:val="o"/>
+      <w:lvlJc w:val="left"/>
+      <w:pPr>
+        <w:ind w:left="4167" w:hanging="360"/>
+      </w:pPr>
+      <w:rPr>
+        <w:rFonts w:ascii="Courier New" w:hAnsi="Courier New" w:cs="Courier New" w:hint="default"/>
+      </w:rPr>
+    </w:lvl>
+    <w:lvl w:ilvl="5" w:tplc="100C0005" w:tentative="1">
+      <w:start w:val="1"/>
+      <w:numFmt w:val="bullet"/>
+      <w:lvlText w:val=""/>
+      <w:lvlJc w:val="left"/>
+      <w:pPr>
+        <w:ind w:left="4887" w:hanging="360"/>
+      </w:pPr>
+      <w:rPr>
+        <w:rFonts w:ascii="Wingdings" w:hAnsi="Wingdings" w:hint="default"/>
+      </w:rPr>
+    </w:lvl>
+    <w:lvl w:ilvl="6" w:tplc="100C0001" w:tentative="1">
+      <w:start w:val="1"/>
+      <w:numFmt w:val="bullet"/>
+      <w:lvlText w:val=""/>
+      <w:lvlJc w:val="left"/>
+      <w:pPr>
+        <w:ind w:left="5607" w:hanging="360"/>
+      </w:pPr>
+      <w:rPr>
+        <w:rFonts w:ascii="Symbol" w:hAnsi="Symbol" w:hint="default"/>
+      </w:rPr>
+    </w:lvl>
+    <w:lvl w:ilvl="7" w:tplc="100C0003" w:tentative="1">
+      <w:start w:val="1"/>
+      <w:numFmt w:val="bullet"/>
+      <w:lvlText w:val="o"/>
+      <w:lvlJc w:val="left"/>
+      <w:pPr>
+        <w:ind w:left="6327" w:hanging="360"/>
+      </w:pPr>
+      <w:rPr>
+        <w:rFonts w:ascii="Courier New" w:hAnsi="Courier New" w:cs="Courier New" w:hint="default"/>
+      </w:rPr>
+    </w:lvl>
+    <w:lvl w:ilvl="8" w:tplc="100C0005" w:tentative="1">
+      <w:start w:val="1"/>
+      <w:numFmt w:val="bullet"/>
+      <w:lvlText w:val=""/>
+      <w:lvlJc w:val="left"/>
+      <w:pPr>
+        <w:ind w:left="7047" w:hanging="360"/>
+      </w:pPr>
+      <w:rPr>
+        <w:rFonts w:ascii="Wingdings" w:hAnsi="Wingdings" w:hint="default"/>
+      </w:rPr>
+    </w:lvl>
+  </w:abstractNum>
+  <w:abstractNum w:abstractNumId="32" w15:restartNumberingAfterBreak="0">
     <w:nsid w:val="5C877673"/>
     <w:multiLevelType w:val="multilevel"/>
     <w:tmpl w:val="100C0021"/>
@@ -8182,7 +7907,7 @@
       </w:rPr>
     </w:lvl>
   </w:abstractNum>
-  <w:abstractNum w:abstractNumId="32" w15:restartNumberingAfterBreak="0">
+  <w:abstractNum w:abstractNumId="33" w15:restartNumberingAfterBreak="0">
     <w:nsid w:val="5CBC53EC"/>
     <w:multiLevelType w:val="multilevel"/>
     <w:tmpl w:val="2F6EF210"/>
@@ -8295,7 +8020,7 @@
       </w:rPr>
     </w:lvl>
   </w:abstractNum>
-  <w:abstractNum w:abstractNumId="33" w15:restartNumberingAfterBreak="0">
+  <w:abstractNum w:abstractNumId="34" w15:restartNumberingAfterBreak="0">
     <w:nsid w:val="5E424682"/>
     <w:multiLevelType w:val="multilevel"/>
     <w:tmpl w:val="100C001F"/>
@@ -8381,7 +8106,7 @@
       </w:pPr>
     </w:lvl>
   </w:abstractNum>
-  <w:abstractNum w:abstractNumId="34" w15:restartNumberingAfterBreak="0">
+  <w:abstractNum w:abstractNumId="35" w15:restartNumberingAfterBreak="0">
     <w:nsid w:val="63A9062F"/>
     <w:multiLevelType w:val="multilevel"/>
     <w:tmpl w:val="DCCE794A"/>
@@ -8521,7 +8246,7 @@
       </w:rPr>
     </w:lvl>
   </w:abstractNum>
-  <w:abstractNum w:abstractNumId="35" w15:restartNumberingAfterBreak="0">
+  <w:abstractNum w:abstractNumId="36" w15:restartNumberingAfterBreak="0">
     <w:nsid w:val="643F0961"/>
     <w:multiLevelType w:val="multilevel"/>
     <w:tmpl w:val="100C0021"/>
@@ -8634,7 +8359,7 @@
       </w:rPr>
     </w:lvl>
   </w:abstractNum>
-  <w:abstractNum w:abstractNumId="36" w15:restartNumberingAfterBreak="0">
+  <w:abstractNum w:abstractNumId="37" w15:restartNumberingAfterBreak="0">
     <w:nsid w:val="6D6476B9"/>
     <w:multiLevelType w:val="multilevel"/>
     <w:tmpl w:val="100C0023"/>
@@ -8721,7 +8446,7 @@
       </w:pPr>
     </w:lvl>
   </w:abstractNum>
-  <w:abstractNum w:abstractNumId="37" w15:restartNumberingAfterBreak="0">
+  <w:abstractNum w:abstractNumId="38" w15:restartNumberingAfterBreak="0">
     <w:nsid w:val="70C03573"/>
     <w:multiLevelType w:val="multilevel"/>
     <w:tmpl w:val="100C0021"/>
@@ -8834,7 +8559,7 @@
       </w:rPr>
     </w:lvl>
   </w:abstractNum>
-  <w:abstractNum w:abstractNumId="38" w15:restartNumberingAfterBreak="0">
+  <w:abstractNum w:abstractNumId="39" w15:restartNumberingAfterBreak="0">
     <w:nsid w:val="79CD09A9"/>
     <w:multiLevelType w:val="multilevel"/>
     <w:tmpl w:val="100C0021"/>
@@ -8947,7 +8672,7 @@
       </w:rPr>
     </w:lvl>
   </w:abstractNum>
-  <w:abstractNum w:abstractNumId="39" w15:restartNumberingAfterBreak="0">
+  <w:abstractNum w:abstractNumId="40" w15:restartNumberingAfterBreak="0">
     <w:nsid w:val="7E7F1C51"/>
     <w:multiLevelType w:val="multilevel"/>
     <w:tmpl w:val="100C0021"/>
@@ -9070,10 +8795,10 @@
     <w:abstractNumId w:val="15"/>
   </w:num>
   <w:num w:numId="4" w16cid:durableId="649092572">
-    <w:abstractNumId w:val="34"/>
+    <w:abstractNumId w:val="35"/>
   </w:num>
   <w:num w:numId="5" w16cid:durableId="1770352981">
-    <w:abstractNumId w:val="34"/>
+    <w:abstractNumId w:val="35"/>
   </w:num>
   <w:num w:numId="6" w16cid:durableId="1008944965">
     <w:abstractNumId w:val="15"/>
@@ -9088,7 +8813,7 @@
     <w:abstractNumId w:val="15"/>
   </w:num>
   <w:num w:numId="10" w16cid:durableId="353653909">
-    <w:abstractNumId w:val="34"/>
+    <w:abstractNumId w:val="35"/>
   </w:num>
   <w:num w:numId="11" w16cid:durableId="1749158699">
     <w:abstractNumId w:val="15"/>
@@ -9106,22 +8831,22 @@
     <w:abstractNumId w:val="16"/>
   </w:num>
   <w:num w:numId="16" w16cid:durableId="226576334">
-    <w:abstractNumId w:val="31"/>
+    <w:abstractNumId w:val="32"/>
   </w:num>
   <w:num w:numId="17" w16cid:durableId="1175614435">
     <w:abstractNumId w:val="26"/>
   </w:num>
   <w:num w:numId="18" w16cid:durableId="714354769">
-    <w:abstractNumId w:val="39"/>
+    <w:abstractNumId w:val="40"/>
   </w:num>
   <w:num w:numId="19" w16cid:durableId="363404760">
-    <w:abstractNumId w:val="37"/>
+    <w:abstractNumId w:val="38"/>
   </w:num>
   <w:num w:numId="20" w16cid:durableId="226916502">
     <w:abstractNumId w:val="10"/>
   </w:num>
   <w:num w:numId="21" w16cid:durableId="900411824">
-    <w:abstractNumId w:val="35"/>
+    <w:abstractNumId w:val="36"/>
   </w:num>
   <w:num w:numId="22" w16cid:durableId="1279291099">
     <w:abstractNumId w:val="25"/>
@@ -9142,7 +8867,7 @@
     <w:abstractNumId w:val="30"/>
   </w:num>
   <w:num w:numId="28" w16cid:durableId="266275101">
-    <w:abstractNumId w:val="33"/>
+    <w:abstractNumId w:val="34"/>
   </w:num>
   <w:num w:numId="29" w16cid:durableId="615605051">
     <w:abstractNumId w:val="28"/>
@@ -9151,7 +8876,7 @@
     <w:abstractNumId w:val="29"/>
   </w:num>
   <w:num w:numId="31" w16cid:durableId="1568997818">
-    <w:abstractNumId w:val="36"/>
+    <w:abstractNumId w:val="37"/>
   </w:num>
   <w:num w:numId="32" w16cid:durableId="1174878866">
     <w:abstractNumId w:val="8"/>
@@ -9190,7 +8915,7 @@
     <w:abstractNumId w:val="24"/>
   </w:num>
   <w:num w:numId="44" w16cid:durableId="983463909">
-    <w:abstractNumId w:val="38"/>
+    <w:abstractNumId w:val="39"/>
   </w:num>
   <w:num w:numId="45" w16cid:durableId="792942060">
     <w:abstractNumId w:val="14"/>
@@ -9199,14 +8924,17 @@
     <w:abstractNumId w:val="22"/>
   </w:num>
   <w:num w:numId="47" w16cid:durableId="1768190499">
-    <w:abstractNumId w:val="32"/>
+    <w:abstractNumId w:val="33"/>
+  </w:num>
+  <w:num w:numId="48" w16cid:durableId="130487098">
+    <w:abstractNumId w:val="31"/>
   </w:num>
   <w:numIdMacAtCleanup w:val="4"/>
 </w:numbering>
 </file>
 
 <file path=word/styles.xml><?xml version="1.0" encoding="utf-8"?>
-<w:styles xmlns:mc="http://schemas.openxmlformats.org/markup-compatibility/2006" xmlns:r="http://schemas.openxmlformats.org/officeDocument/2006/relationships" xmlns:w="http://schemas.openxmlformats.org/wordprocessingml/2006/main" xmlns:w14="http://schemas.microsoft.com/office/word/2010/wordml" xmlns:w15="http://schemas.microsoft.com/office/word/2012/wordml" xmlns:w16cex="http://schemas.microsoft.com/office/word/2018/wordml/cex" xmlns:w16cid="http://schemas.microsoft.com/office/word/2016/wordml/cid" xmlns:w16="http://schemas.microsoft.com/office/word/2018/wordml" xmlns:w16sdtdh="http://schemas.microsoft.com/office/word/2020/wordml/sdtdatahash" xmlns:w16se="http://schemas.microsoft.com/office/word/2015/wordml/symex" mc:Ignorable="w14 w15 w16se w16cid w16 w16cex w16sdtdh">
+<w:styles xmlns:mc="http://schemas.openxmlformats.org/markup-compatibility/2006" xmlns:r="http://schemas.openxmlformats.org/officeDocument/2006/relationships" xmlns:w="http://schemas.openxmlformats.org/wordprocessingml/2006/main" xmlns:w14="http://schemas.microsoft.com/office/word/2010/wordml" xmlns:w15="http://schemas.microsoft.com/office/word/2012/wordml" xmlns:w16cex="http://schemas.microsoft.com/office/word/2018/wordml/cex" xmlns:w16cid="http://schemas.microsoft.com/office/word/2016/wordml/cid" xmlns:w16="http://schemas.microsoft.com/office/word/2018/wordml" xmlns:w16du="http://schemas.microsoft.com/office/word/2023/wordml/word16du" xmlns:w16sdtdh="http://schemas.microsoft.com/office/word/2020/wordml/sdtdatahash" xmlns:w16se="http://schemas.microsoft.com/office/word/2015/wordml/symex" mc:Ignorable="w14 w15 w16se w16cid w16 w16cex w16sdtdh w16du">
   <w:docDefaults>
     <w:rPrDefault>
       <w:rPr>
@@ -10227,6 +9955,18 @@
       <w:rFonts w:asciiTheme="majorHAnsi" w:hAnsiTheme="majorHAnsi"/>
     </w:rPr>
   </w:style>
+  <w:style w:type="character" w:styleId="Mentionnonrsolue">
+    <w:name w:val="Unresolved Mention"/>
+    <w:basedOn w:val="Policepardfaut"/>
+    <w:uiPriority w:val="99"/>
+    <w:semiHidden/>
+    <w:unhideWhenUsed/>
+    <w:rsid w:val="00C6124C"/>
+    <w:rPr>
+      <w:color w:val="605E5C"/>
+      <w:shd w:val="clear" w:color="auto" w:fill="E1DFDD"/>
+    </w:rPr>
+  </w:style>
 </w:styles>
 </file>
 
@@ -10517,19 +10257,6 @@
 </file>
 
 <file path=customXml/item1.xml><?xml version="1.0" encoding="utf-8"?>
-<?mso-contentType ?>
-<FormTemplates xmlns="http://schemas.microsoft.com/sharepoint/v3/contenttype/forms">
-  <Display>DocumentLibraryForm</Display>
-  <Edit>DocumentLibraryForm</Edit>
-  <New>DocumentLibraryForm</New>
-</FormTemplates>
-</file>
-
-<file path=customXml/item2.xml><?xml version="1.0" encoding="utf-8"?>
-<b:Sources xmlns:b="http://schemas.openxmlformats.org/officeDocument/2006/bibliography" xmlns="http://schemas.openxmlformats.org/officeDocument/2006/bibliography" SelectedStyle="\APA.XSL" StyleName="APA"/>
-</file>
-
-<file path=customXml/item3.xml><?xml version="1.0" encoding="utf-8"?>
 <p:properties xmlns:p="http://schemas.microsoft.com/office/2006/metadata/properties" xmlns:xsi="http://www.w3.org/2001/XMLSchema-instance" xmlns:pc="http://schemas.microsoft.com/office/infopath/2007/PartnerControls">
   <documentManagement>
     <lcf76f155ced4ddcb4097134ff3c332f xmlns="bf2f2df3-a963-4452-b0e7-67dabc627c35">
@@ -10540,7 +10267,7 @@
 </p:properties>
 </file>
 
-<file path=customXml/item4.xml><?xml version="1.0" encoding="utf-8"?>
+<file path=customXml/item2.xml><?xml version="1.0" encoding="utf-8"?>
 <ct:contentTypeSchema xmlns:ct="http://schemas.microsoft.com/office/2006/metadata/contentType" xmlns:ma="http://schemas.microsoft.com/office/2006/metadata/properties/metaAttributes" ct:_="" ma:_="" ma:contentTypeName="Document" ma:contentTypeID="0x0101001ABD9BFFC9E543439C53A2705AE306EF" ma:contentTypeVersion="14" ma:contentTypeDescription="Crée un document." ma:contentTypeScope="" ma:versionID="41827e22f0a2406195029f3799eac37d">
   <xsd:schema xmlns:xsd="http://www.w3.org/2001/XMLSchema" xmlns:xs="http://www.w3.org/2001/XMLSchema" xmlns:p="http://schemas.microsoft.com/office/2006/metadata/properties" xmlns:ns2="bf2f2df3-a963-4452-b0e7-67dabc627c35" xmlns:ns3="f7d9f5a6-831d-4621-8c77-cbcaf993e406" targetNamespace="http://schemas.microsoft.com/office/2006/metadata/properties" ma:root="true" ma:fieldsID="b5448764cb5439448d1ea8eff3aff90d" ns2:_="" ns3:_="">
     <xsd:import namespace="bf2f2df3-a963-4452-b0e7-67dabc627c35"/>
@@ -10769,23 +10496,20 @@
 </ct:contentTypeSchema>
 </file>
 
-<file path=customXml/itemProps1.xml><?xml version="1.0" encoding="utf-8"?>
-<ds:datastoreItem xmlns:ds="http://schemas.openxmlformats.org/officeDocument/2006/customXml" ds:itemID="{DF8E7934-3F3A-4F32-A7D4-1B248DBE707D}">
-  <ds:schemaRefs>
-    <ds:schemaRef ds:uri="http://schemas.microsoft.com/sharepoint/v3/contenttype/forms"/>
-  </ds:schemaRefs>
-</ds:datastoreItem>
+<file path=customXml/item3.xml><?xml version="1.0" encoding="utf-8"?>
+<b:Sources xmlns:b="http://schemas.openxmlformats.org/officeDocument/2006/bibliography" xmlns="http://schemas.openxmlformats.org/officeDocument/2006/bibliography" SelectedStyle="\APA.XSL" StyleName="APA"/>
 </file>
 
-<file path=customXml/itemProps2.xml><?xml version="1.0" encoding="utf-8"?>
-<ds:datastoreItem xmlns:ds="http://schemas.openxmlformats.org/officeDocument/2006/customXml" ds:itemID="{C8C35155-3E6A-4058-B6E4-303717845E3B}">
-  <ds:schemaRefs>
-    <ds:schemaRef ds:uri="http://schemas.openxmlformats.org/officeDocument/2006/bibliography"/>
-  </ds:schemaRefs>
-</ds:datastoreItem>
+<file path=customXml/item4.xml><?xml version="1.0" encoding="utf-8"?>
+<?mso-contentType ?>
+<FormTemplates xmlns="http://schemas.microsoft.com/sharepoint/v3/contenttype/forms">
+  <Display>DocumentLibraryForm</Display>
+  <Edit>DocumentLibraryForm</Edit>
+  <New>DocumentLibraryForm</New>
+</FormTemplates>
 </file>
 
-<file path=customXml/itemProps3.xml><?xml version="1.0" encoding="utf-8"?>
+<file path=customXml/itemProps1.xml><?xml version="1.0" encoding="utf-8"?>
 <ds:datastoreItem xmlns:ds="http://schemas.openxmlformats.org/officeDocument/2006/customXml" ds:itemID="{4181FC95-92B5-446F-AE57-E4A44C8C450C}">
   <ds:schemaRefs>
     <ds:schemaRef ds:uri="http://schemas.microsoft.com/office/2006/metadata/properties"/>
@@ -10796,7 +10520,7 @@
 </ds:datastoreItem>
 </file>
 
-<file path=customXml/itemProps4.xml><?xml version="1.0" encoding="utf-8"?>
+<file path=customXml/itemProps2.xml><?xml version="1.0" encoding="utf-8"?>
 <ds:datastoreItem xmlns:ds="http://schemas.openxmlformats.org/officeDocument/2006/customXml" ds:itemID="{81FE595B-3A92-4484-A585-A4037F0DA599}">
   <ds:schemaRefs>
     <ds:schemaRef ds:uri="http://schemas.microsoft.com/office/2006/metadata/contentType"/>
@@ -10813,4 +10537,20 @@
     <ds:schemaRef ds:uri="http://schemas.microsoft.com/internal/obd"/>
   </ds:schemaRefs>
 </ds:datastoreItem>
+</file>
+
+<file path=customXml/itemProps3.xml><?xml version="1.0" encoding="utf-8"?>
+<ds:datastoreItem xmlns:ds="http://schemas.openxmlformats.org/officeDocument/2006/customXml" ds:itemID="{C8C35155-3E6A-4058-B6E4-303717845E3B}">
+  <ds:schemaRefs>
+    <ds:schemaRef ds:uri="http://schemas.openxmlformats.org/officeDocument/2006/bibliography"/>
+  </ds:schemaRefs>
+</ds:datastoreItem>
+</file>
+
+<file path=customXml/itemProps4.xml><?xml version="1.0" encoding="utf-8"?>
+<ds:datastoreItem xmlns:ds="http://schemas.openxmlformats.org/officeDocument/2006/customXml" ds:itemID="{DF8E7934-3F3A-4F32-A7D4-1B248DBE707D}">
+  <ds:schemaRefs>
+    <ds:schemaRef ds:uri="http://schemas.microsoft.com/sharepoint/v3/contenttype/forms"/>
+  </ds:schemaRefs>
+</ds:datastoreItem>
 </file>
</xml_diff>